<commit_message>
last changes for exercice 05
</commit_message>
<xml_diff>
--- a/05_2.docx
+++ b/05_2.docx
@@ -37,7 +37,25 @@
           <w:sz w:val="24"/>
           <w:szCs w:val="24"/>
         </w:rPr>
-        <w:t xml:space="preserve">       University of Applied Sciences</w:t>
+        <w:t xml:space="preserve">       University </w:t>
+      </w:r>
+      <w:proofErr w:type="spellStart"/>
+      <w:r>
+        <w:rPr>
+          <w:rFonts w:ascii="Arial" w:eastAsia="Arial" w:hAnsi="Arial" w:cs="Arial"/>
+          <w:sz w:val="24"/>
+          <w:szCs w:val="24"/>
+        </w:rPr>
+        <w:t>of</w:t>
+      </w:r>
+      <w:proofErr w:type="spellEnd"/>
+      <w:r>
+        <w:rPr>
+          <w:rFonts w:ascii="Arial" w:eastAsia="Arial" w:hAnsi="Arial" w:cs="Arial"/>
+          <w:sz w:val="24"/>
+          <w:szCs w:val="24"/>
+        </w:rPr>
+        <w:t xml:space="preserve"> Applied Sciences</w:t>
       </w:r>
     </w:p>
     <w:p>
@@ -120,8 +138,18 @@
           <w:sz w:val="24"/>
           <w:szCs w:val="24"/>
         </w:rPr>
-        <w:t xml:space="preserve">    Prof. Dr.-Ing Henrik Lipskoch</w:t>
-      </w:r>
+        <w:t xml:space="preserve">    Prof. Dr.-Ing Henrik </w:t>
+      </w:r>
+      <w:proofErr w:type="spellStart"/>
+      <w:r>
+        <w:rPr>
+          <w:rFonts w:ascii="Arial" w:eastAsia="Arial" w:hAnsi="Arial" w:cs="Arial"/>
+          <w:sz w:val="24"/>
+          <w:szCs w:val="24"/>
+        </w:rPr>
+        <w:t>Lipskoch</w:t>
+      </w:r>
+      <w:proofErr w:type="spellEnd"/>
     </w:p>
     <w:p>
       <w:pPr>
@@ -339,13 +367,23 @@
       <w:r>
         <w:tab/>
       </w:r>
+      <w:proofErr w:type="spellStart"/>
       <w:r>
         <w:rPr>
           <w:rFonts w:ascii="Arial" w:eastAsia="Arial" w:hAnsi="Arial" w:cs="Arial"/>
           <w:sz w:val="24"/>
           <w:szCs w:val="24"/>
         </w:rPr>
-        <w:t xml:space="preserve">Matrikelnmr:   </w:t>
+        <w:t>Matrikelnmr</w:t>
+      </w:r>
+      <w:proofErr w:type="spellEnd"/>
+      <w:r>
+        <w:rPr>
+          <w:rFonts w:ascii="Arial" w:eastAsia="Arial" w:hAnsi="Arial" w:cs="Arial"/>
+          <w:sz w:val="24"/>
+          <w:szCs w:val="24"/>
+        </w:rPr>
+        <w:t xml:space="preserve">:   </w:t>
       </w:r>
       <w:r>
         <w:rPr>
@@ -369,6 +407,7 @@
           <w:szCs w:val="24"/>
         </w:rPr>
       </w:pPr>
+      <w:proofErr w:type="spellStart"/>
       <w:r>
         <w:rPr>
           <w:rFonts w:ascii="Arial" w:eastAsia="Arial" w:hAnsi="Arial" w:cs="Arial"/>
@@ -377,24 +416,45 @@
           <w:sz w:val="24"/>
           <w:szCs w:val="24"/>
         </w:rPr>
-        <w:t>Aguiwo II Steve</w:t>
-      </w:r>
-      <w:r>
-        <w:tab/>
-      </w:r>
-      <w:r>
-        <w:tab/>
-      </w:r>
-      <w:r>
-        <w:tab/>
-      </w:r>
-      <w:r>
-        <w:rPr>
-          <w:rFonts w:ascii="Arial" w:eastAsia="Arial" w:hAnsi="Arial" w:cs="Arial"/>
+        <w:t>Aguiwo</w:t>
+      </w:r>
+      <w:proofErr w:type="spellEnd"/>
+      <w:r>
+        <w:rPr>
+          <w:rFonts w:ascii="Arial" w:eastAsia="Arial" w:hAnsi="Arial" w:cs="Arial"/>
+          <w:b/>
+          <w:bCs/>
           <w:sz w:val="24"/>
           <w:szCs w:val="24"/>
         </w:rPr>
-        <w:t xml:space="preserve">Matrikelnmer: </w:t>
+        <w:t xml:space="preserve"> II Steve</w:t>
+      </w:r>
+      <w:r>
+        <w:tab/>
+      </w:r>
+      <w:r>
+        <w:tab/>
+      </w:r>
+      <w:r>
+        <w:tab/>
+      </w:r>
+      <w:proofErr w:type="spellStart"/>
+      <w:r>
+        <w:rPr>
+          <w:rFonts w:ascii="Arial" w:eastAsia="Arial" w:hAnsi="Arial" w:cs="Arial"/>
+          <w:sz w:val="24"/>
+          <w:szCs w:val="24"/>
+        </w:rPr>
+        <w:t>Matrikelnmer</w:t>
+      </w:r>
+      <w:proofErr w:type="spellEnd"/>
+      <w:r>
+        <w:rPr>
+          <w:rFonts w:ascii="Arial" w:eastAsia="Arial" w:hAnsi="Arial" w:cs="Arial"/>
+          <w:sz w:val="24"/>
+          <w:szCs w:val="24"/>
+        </w:rPr>
+        <w:t xml:space="preserve">: </w:t>
       </w:r>
       <w:r>
         <w:rPr>
@@ -650,7 +710,7 @@
             <w:pStyle w:val="Verzeichnis1"/>
             <w:tabs>
               <w:tab w:val="left" w:pos="440"/>
-              <w:tab w:val="right" w:leader="dot" w:pos="10174"/>
+              <w:tab w:val="right" w:leader="dot" w:pos="11188"/>
             </w:tabs>
             <w:rPr>
               <w:rFonts w:eastAsiaTheme="minorEastAsia"/>
@@ -667,7 +727,7 @@
           <w:r>
             <w:fldChar w:fldCharType="separate"/>
           </w:r>
-          <w:hyperlink w:anchor="_Toc151083640" w:history="1">
+          <w:hyperlink w:anchor="_Toc152023624" w:history="1">
             <w:r>
               <w:rPr>
                 <w:rStyle w:val="Hyperlink"/>
@@ -711,7 +771,7 @@
                 <w:noProof/>
                 <w:webHidden/>
               </w:rPr>
-              <w:instrText xml:space="preserve"> PAGEREF _Toc151083640 \h </w:instrText>
+              <w:instrText xml:space="preserve"> PAGEREF _Toc152023624 \h </w:instrText>
             </w:r>
             <w:r>
               <w:rPr>
@@ -747,7 +807,7 @@
             <w:pStyle w:val="Verzeichnis1"/>
             <w:tabs>
               <w:tab w:val="left" w:pos="440"/>
-              <w:tab w:val="right" w:leader="dot" w:pos="10174"/>
+              <w:tab w:val="right" w:leader="dot" w:pos="11188"/>
             </w:tabs>
             <w:rPr>
               <w:rFonts w:eastAsiaTheme="minorEastAsia"/>
@@ -755,7 +815,7 @@
               <w:lang w:eastAsia="de-DE"/>
             </w:rPr>
           </w:pPr>
-          <w:hyperlink w:anchor="_Toc151083641" w:history="1">
+          <w:hyperlink w:anchor="_Toc152023625" w:history="1">
             <w:r>
               <w:rPr>
                 <w:rStyle w:val="Hyperlink"/>
@@ -799,7 +859,7 @@
                 <w:noProof/>
                 <w:webHidden/>
               </w:rPr>
-              <w:instrText xml:space="preserve"> PAGEREF _Toc151083641 \h </w:instrText>
+              <w:instrText xml:space="preserve"> PAGEREF _Toc152023625 \h </w:instrText>
             </w:r>
             <w:r>
               <w:rPr>
@@ -819,7 +879,7 @@
                 <w:noProof/>
                 <w:webHidden/>
               </w:rPr>
-              <w:t>4</w:t>
+              <w:t>5</w:t>
             </w:r>
             <w:r>
               <w:rPr>
@@ -839,7 +899,7 @@
               <w:lang w:eastAsia="de-DE"/>
             </w:rPr>
           </w:pPr>
-          <w:hyperlink w:anchor="_Toc151083642" w:history="1">
+          <w:hyperlink w:anchor="_Toc152023626" w:history="1">
             <w:r>
               <w:rPr>
                 <w:rStyle w:val="Hyperlink"/>
@@ -862,7 +922,7 @@
                 <w:rFonts w:ascii="Arial" w:eastAsia="Arial" w:hAnsi="Arial" w:cs="Arial"/>
                 <w:noProof/>
               </w:rPr>
-              <w:t>H</w:t>
+              <w:t>Ausgangssprache</w:t>
             </w:r>
             <w:r>
               <w:rPr>
@@ -883,7 +943,7 @@
                 <w:noProof/>
                 <w:webHidden/>
               </w:rPr>
-              <w:instrText xml:space="preserve"> PAGEREF _Toc151083642 \h </w:instrText>
+              <w:instrText xml:space="preserve"> PAGEREF _Toc152023626 \h </w:instrText>
             </w:r>
             <w:r>
               <w:rPr>
@@ -900,12 +960,10 @@
             </w:r>
             <w:r>
               <w:rPr>
-                <w:b/>
-                <w:bCs/>
                 <w:noProof/>
                 <w:webHidden/>
               </w:rPr>
-              <w:t>Fehler! Textmarke nicht definiert.</w:t>
+              <w:t>5</w:t>
             </w:r>
             <w:r>
               <w:rPr>
@@ -925,7 +983,7 @@
               <w:lang w:eastAsia="de-DE"/>
             </w:rPr>
           </w:pPr>
-          <w:hyperlink w:anchor="_Toc151083643" w:history="1">
+          <w:hyperlink w:anchor="_Toc152023627" w:history="1">
             <w:r>
               <w:rPr>
                 <w:rStyle w:val="Hyperlink"/>
@@ -948,7 +1006,7 @@
                 <w:rFonts w:ascii="Arial" w:eastAsia="Arial" w:hAnsi="Arial" w:cs="Arial"/>
                 <w:noProof/>
               </w:rPr>
-              <w:t>H</w:t>
+              <w:t>Konvertierung der Sprache in echt-kontext</w:t>
             </w:r>
             <w:r>
               <w:rPr>
@@ -969,7 +1027,7 @@
                 <w:noProof/>
                 <w:webHidden/>
               </w:rPr>
-              <w:instrText xml:space="preserve"> PAGEREF _Toc151083643 \h </w:instrText>
+              <w:instrText xml:space="preserve"> PAGEREF _Toc152023627 \h </w:instrText>
             </w:r>
             <w:r>
               <w:rPr>
@@ -986,12 +1044,10 @@
             </w:r>
             <w:r>
               <w:rPr>
-                <w:b/>
-                <w:bCs/>
                 <w:noProof/>
                 <w:webHidden/>
               </w:rPr>
-              <w:t>Fehler! Textmarke nicht definiert.</w:t>
+              <w:t>6</w:t>
             </w:r>
             <w:r>
               <w:rPr>
@@ -1011,265 +1067,7 @@
               <w:lang w:eastAsia="de-DE"/>
             </w:rPr>
           </w:pPr>
-          <w:hyperlink w:anchor="_Toc151083644" w:history="1">
-            <w:r>
-              <w:rPr>
-                <w:rStyle w:val="Hyperlink"/>
-                <w:rFonts w:ascii="Arial" w:eastAsia="Arial" w:hAnsi="Arial" w:cs="Arial"/>
-                <w:noProof/>
-              </w:rPr>
-              <w:t>c.</w:t>
-            </w:r>
-            <w:r>
-              <w:rPr>
-                <w:rFonts w:eastAsiaTheme="minorEastAsia"/>
-                <w:noProof/>
-                <w:lang w:eastAsia="de-DE"/>
-              </w:rPr>
-              <w:tab/>
-            </w:r>
-            <w:r>
-              <w:rPr>
-                <w:rStyle w:val="Hyperlink"/>
-                <w:rFonts w:ascii="Arial" w:eastAsia="Arial" w:hAnsi="Arial" w:cs="Arial"/>
-                <w:noProof/>
-              </w:rPr>
-              <w:t>H</w:t>
-            </w:r>
-            <w:r>
-              <w:rPr>
-                <w:noProof/>
-                <w:webHidden/>
-              </w:rPr>
-              <w:tab/>
-            </w:r>
-            <w:r>
-              <w:rPr>
-                <w:noProof/>
-                <w:webHidden/>
-              </w:rPr>
-              <w:fldChar w:fldCharType="begin"/>
-            </w:r>
-            <w:r>
-              <w:rPr>
-                <w:noProof/>
-                <w:webHidden/>
-              </w:rPr>
-              <w:instrText xml:space="preserve"> PAGEREF _Toc151083644 \h </w:instrText>
-            </w:r>
-            <w:r>
-              <w:rPr>
-                <w:noProof/>
-                <w:webHidden/>
-              </w:rPr>
-            </w:r>
-            <w:r>
-              <w:rPr>
-                <w:noProof/>
-                <w:webHidden/>
-              </w:rPr>
-              <w:fldChar w:fldCharType="separate"/>
-            </w:r>
-            <w:r>
-              <w:rPr>
-                <w:b/>
-                <w:bCs/>
-                <w:noProof/>
-                <w:webHidden/>
-              </w:rPr>
-              <w:t>Fehler! Textmarke nicht definiert.</w:t>
-            </w:r>
-            <w:r>
-              <w:rPr>
-                <w:noProof/>
-                <w:webHidden/>
-              </w:rPr>
-              <w:fldChar w:fldCharType="end"/>
-            </w:r>
-          </w:hyperlink>
-        </w:p>
-        <w:p>
-          <w:pPr>
-            <w:pStyle w:val="Verzeichnis2"/>
-            <w:rPr>
-              <w:rFonts w:eastAsiaTheme="minorEastAsia"/>
-              <w:noProof/>
-              <w:lang w:eastAsia="de-DE"/>
-            </w:rPr>
-          </w:pPr>
-          <w:hyperlink w:anchor="_Toc151083645" w:history="1">
-            <w:r>
-              <w:rPr>
-                <w:rStyle w:val="Hyperlink"/>
-                <w:rFonts w:ascii="Arial" w:eastAsia="Arial" w:hAnsi="Arial" w:cs="Arial"/>
-                <w:noProof/>
-              </w:rPr>
-              <w:t>d.</w:t>
-            </w:r>
-            <w:r>
-              <w:rPr>
-                <w:rFonts w:eastAsiaTheme="minorEastAsia"/>
-                <w:noProof/>
-                <w:lang w:eastAsia="de-DE"/>
-              </w:rPr>
-              <w:tab/>
-            </w:r>
-            <w:r>
-              <w:rPr>
-                <w:rStyle w:val="Hyperlink"/>
-                <w:rFonts w:ascii="Arial" w:eastAsia="Arial" w:hAnsi="Arial" w:cs="Arial"/>
-                <w:noProof/>
-              </w:rPr>
-              <w:t>H</w:t>
-            </w:r>
-            <w:r>
-              <w:rPr>
-                <w:noProof/>
-                <w:webHidden/>
-              </w:rPr>
-              <w:tab/>
-            </w:r>
-            <w:r>
-              <w:rPr>
-                <w:noProof/>
-                <w:webHidden/>
-              </w:rPr>
-              <w:fldChar w:fldCharType="begin"/>
-            </w:r>
-            <w:r>
-              <w:rPr>
-                <w:noProof/>
-                <w:webHidden/>
-              </w:rPr>
-              <w:instrText xml:space="preserve"> PAGEREF _Toc151083645 \h </w:instrText>
-            </w:r>
-            <w:r>
-              <w:rPr>
-                <w:noProof/>
-                <w:webHidden/>
-              </w:rPr>
-            </w:r>
-            <w:r>
-              <w:rPr>
-                <w:noProof/>
-                <w:webHidden/>
-              </w:rPr>
-              <w:fldChar w:fldCharType="separate"/>
-            </w:r>
-            <w:r>
-              <w:rPr>
-                <w:b/>
-                <w:bCs/>
-                <w:noProof/>
-                <w:webHidden/>
-              </w:rPr>
-              <w:t>Fehler! Textmarke nicht definiert.</w:t>
-            </w:r>
-            <w:r>
-              <w:rPr>
-                <w:noProof/>
-                <w:webHidden/>
-              </w:rPr>
-              <w:fldChar w:fldCharType="end"/>
-            </w:r>
-          </w:hyperlink>
-        </w:p>
-        <w:p>
-          <w:pPr>
-            <w:pStyle w:val="Verzeichnis2"/>
-            <w:rPr>
-              <w:rFonts w:eastAsiaTheme="minorEastAsia"/>
-              <w:noProof/>
-              <w:lang w:eastAsia="de-DE"/>
-            </w:rPr>
-          </w:pPr>
-          <w:hyperlink w:anchor="_Toc151083646" w:history="1">
-            <w:r>
-              <w:rPr>
-                <w:rStyle w:val="Hyperlink"/>
-                <w:rFonts w:ascii="Arial" w:eastAsia="Arial" w:hAnsi="Arial" w:cs="Arial"/>
-                <w:noProof/>
-              </w:rPr>
-              <w:t>e.</w:t>
-            </w:r>
-            <w:r>
-              <w:rPr>
-                <w:rFonts w:eastAsiaTheme="minorEastAsia"/>
-                <w:noProof/>
-                <w:lang w:eastAsia="de-DE"/>
-              </w:rPr>
-              <w:tab/>
-            </w:r>
-            <w:r>
-              <w:rPr>
-                <w:rStyle w:val="Hyperlink"/>
-                <w:rFonts w:ascii="Arial" w:eastAsia="Arial" w:hAnsi="Arial" w:cs="Arial"/>
-                <w:noProof/>
-              </w:rPr>
-              <w:t>H</w:t>
-            </w:r>
-            <w:r>
-              <w:rPr>
-                <w:noProof/>
-                <w:webHidden/>
-              </w:rPr>
-              <w:tab/>
-            </w:r>
-            <w:r>
-              <w:rPr>
-                <w:noProof/>
-                <w:webHidden/>
-              </w:rPr>
-              <w:fldChar w:fldCharType="begin"/>
-            </w:r>
-            <w:r>
-              <w:rPr>
-                <w:noProof/>
-                <w:webHidden/>
-              </w:rPr>
-              <w:instrText xml:space="preserve"> PAGEREF _Toc151083646 \h </w:instrText>
-            </w:r>
-            <w:r>
-              <w:rPr>
-                <w:noProof/>
-                <w:webHidden/>
-              </w:rPr>
-            </w:r>
-            <w:r>
-              <w:rPr>
-                <w:noProof/>
-                <w:webHidden/>
-              </w:rPr>
-              <w:fldChar w:fldCharType="separate"/>
-            </w:r>
-            <w:r>
-              <w:rPr>
-                <w:b/>
-                <w:bCs/>
-                <w:noProof/>
-                <w:webHidden/>
-              </w:rPr>
-              <w:t>Fehler! Textmarke nicht definiert.</w:t>
-            </w:r>
-            <w:r>
-              <w:rPr>
-                <w:noProof/>
-                <w:webHidden/>
-              </w:rPr>
-              <w:fldChar w:fldCharType="end"/>
-            </w:r>
-          </w:hyperlink>
-        </w:p>
-        <w:p>
-          <w:pPr>
-            <w:pStyle w:val="Verzeichnis2"/>
-            <w:rPr>
-              <w:rFonts w:eastAsiaTheme="minorEastAsia"/>
-              <w:noProof/>
-              <w:lang w:eastAsia="de-DE"/>
-            </w:rPr>
-          </w:pPr>
-          <w:hyperlink w:anchor="_Toc151083647" w:history="1">
+          <w:hyperlink w:anchor="_Toc152023628" w:history="1">
             <w:r>
               <w:rPr>
                 <w:rStyle w:val="Hyperlink"/>
@@ -1313,7 +1111,7 @@
                 <w:noProof/>
                 <w:webHidden/>
               </w:rPr>
-              <w:instrText xml:space="preserve"> PAGEREF _Toc151083647 \h </w:instrText>
+              <w:instrText xml:space="preserve"> PAGEREF _Toc152023628 \h </w:instrText>
             </w:r>
             <w:r>
               <w:rPr>
@@ -1333,7 +1131,7 @@
                 <w:noProof/>
                 <w:webHidden/>
               </w:rPr>
-              <w:t>7</w:t>
+              <w:t>8</w:t>
             </w:r>
             <w:r>
               <w:rPr>
@@ -1403,7 +1201,7 @@
           <w:szCs w:val="24"/>
         </w:rPr>
       </w:pPr>
-      <w:bookmarkStart w:id="0" w:name="_Toc151083640"/>
+      <w:bookmarkStart w:id="0" w:name="_Toc152023624"/>
       <w:r>
         <w:rPr>
           <w:rFonts w:ascii="Arial" w:eastAsia="Arial" w:hAnsi="Arial" w:cs="Arial"/>
@@ -1701,7 +1499,6 @@
           <w:szCs w:val="20"/>
           <w:lang w:eastAsia="de-DE"/>
         </w:rPr>
-        <w:lastRenderedPageBreak/>
         <w:t>Aus</w:t>
       </w:r>
       <w:r>
@@ -1954,6 +1751,7 @@
           <w:szCs w:val="20"/>
           <w:lang w:eastAsia="de-DE"/>
         </w:rPr>
+        <w:lastRenderedPageBreak/>
         <w:t>Deswegen lässt sich Folgendes ableiten:</w:t>
       </w:r>
     </w:p>
@@ -2139,6 +1937,7 @@
         </w:rPr>
         <w:t>Uns</w:t>
       </w:r>
+      <w:proofErr w:type="spellStart"/>
       <w:r>
         <w:rPr>
           <w:rFonts w:ascii="Arial" w:eastAsia="Arial" w:hAnsi="Arial" w:cs="Arial"/>
@@ -2146,7 +1945,17 @@
           <w:szCs w:val="20"/>
           <w:lang w:eastAsia="de-DE"/>
         </w:rPr>
-        <w:t xml:space="preserve">ere Regelmenge </w:t>
+        <w:t>ere</w:t>
+      </w:r>
+      <w:proofErr w:type="spellEnd"/>
+      <w:r>
+        <w:rPr>
+          <w:rFonts w:ascii="Arial" w:eastAsia="Arial" w:hAnsi="Arial" w:cs="Arial"/>
+          <w:color w:val="000000"/>
+          <w:szCs w:val="20"/>
+          <w:lang w:eastAsia="de-DE"/>
+        </w:rPr>
+        <w:t xml:space="preserve"> Regelmenge </w:t>
       </w:r>
       <m:oMath>
         <m:r>
@@ -2982,7 +2791,7 @@
             <w:rPr>
               <w:rFonts w:ascii="Cambria Math" w:hAnsi="Cambria Math"/>
             </w:rPr>
-            <m:t>domain; "."com ;"}"; "detail";"The provided input format is invalid."</m:t>
+            <m:t>domain; "."com ;}; "detail";"The provided input format is invalid."</m:t>
           </m:r>
           <m:r>
             <w:rPr>
@@ -3009,8 +2818,56 @@
           <w:szCs w:val="20"/>
           <w:lang w:eastAsia="de-DE"/>
         </w:rPr>
+        <w:t>Anmerkung: Hier haben wir bei de</w:t>
+      </w:r>
+      <w:r>
+        <w:rPr>
+          <w:rFonts w:ascii="Arial" w:eastAsia="Arial" w:hAnsi="Arial" w:cs="Arial"/>
+          <w:color w:val="000000"/>
+          <w:szCs w:val="20"/>
+          <w:lang w:eastAsia="de-DE"/>
+        </w:rPr>
+        <w:t>r</w:t>
+      </w:r>
+      <w:r>
+        <w:rPr>
+          <w:rFonts w:ascii="Arial" w:eastAsia="Arial" w:hAnsi="Arial" w:cs="Arial"/>
+          <w:color w:val="000000"/>
+          <w:szCs w:val="20"/>
+          <w:lang w:eastAsia="de-DE"/>
+        </w:rPr>
+        <w:t xml:space="preserve"> ersten geschweiften Klammer doppelte Anführungszeichen hinzugefügt, weil wir die von der Klammer aus der Menge unterscheiden wollten.</w:t>
+      </w:r>
+      <w:r>
+        <w:rPr>
+          <w:rFonts w:ascii="Arial" w:eastAsia="Arial" w:hAnsi="Arial" w:cs="Arial"/>
+          <w:color w:val="000000"/>
+          <w:szCs w:val="20"/>
+          <w:lang w:eastAsia="de-DE"/>
+        </w:rPr>
+        <w:t xml:space="preserve"> Also nicht mit der BNF-Notation verwechseln.</w:t>
+      </w:r>
+    </w:p>
+    <w:p>
+      <w:pPr>
+        <w:rPr>
+          <w:rFonts w:ascii="Arial" w:eastAsia="Arial" w:hAnsi="Arial" w:cs="Arial"/>
+          <w:color w:val="000000"/>
+          <w:szCs w:val="20"/>
+          <w:lang w:eastAsia="de-DE"/>
+        </w:rPr>
+      </w:pPr>
+      <w:r>
+        <w:rPr>
+          <w:rFonts w:ascii="Arial" w:eastAsia="Arial" w:hAnsi="Arial" w:cs="Arial"/>
+          <w:color w:val="000000"/>
+          <w:szCs w:val="20"/>
+          <w:lang w:eastAsia="de-DE"/>
+        </w:rPr>
         <w:t>Es wurden die Variablen in die Form aus der Vorlesung überführt.</w:t>
       </w:r>
+      <w:bookmarkStart w:id="1" w:name="_GoBack"/>
+      <w:bookmarkEnd w:id="1"/>
     </w:p>
     <w:p>
       <w:pPr>
@@ -3161,8 +3018,27 @@
           <w:szCs w:val="20"/>
           <w:lang w:eastAsia="de-DE"/>
         </w:rPr>
-        <w:lastRenderedPageBreak/>
-        <w:t>Schritt 2: Umnummerierung der Variablen, wobei i &lt; j. Das heißt der Index der Variable auf der linken Seite darf nicht größer der Variable auf der rechten Seite sein.</w:t>
+        <w:t xml:space="preserve">Schritt 2: </w:t>
+      </w:r>
+      <w:proofErr w:type="spellStart"/>
+      <w:r>
+        <w:rPr>
+          <w:rFonts w:ascii="Arial" w:eastAsia="Arial" w:hAnsi="Arial" w:cs="Arial"/>
+          <w:color w:val="000000"/>
+          <w:szCs w:val="20"/>
+          <w:lang w:eastAsia="de-DE"/>
+        </w:rPr>
+        <w:t>Umnummerierung</w:t>
+      </w:r>
+      <w:proofErr w:type="spellEnd"/>
+      <w:r>
+        <w:rPr>
+          <w:rFonts w:ascii="Arial" w:eastAsia="Arial" w:hAnsi="Arial" w:cs="Arial"/>
+          <w:color w:val="000000"/>
+          <w:szCs w:val="20"/>
+          <w:lang w:eastAsia="de-DE"/>
+        </w:rPr>
+        <w:t xml:space="preserve"> der Variablen, wobei i &lt; j. Das heißt der Index der Variable auf der linken Seite darf nicht größer der Variable auf der rechten Seite sein.</w:t>
       </w:r>
     </w:p>
     <w:p>
@@ -4863,6 +4739,12 @@
             </w:rPr>
             <m:t>"detail"</m:t>
           </m:r>
+          <m:r>
+            <w:rPr>
+              <w:rFonts w:ascii="Cambria Math" w:eastAsia="Times New Roman" w:hAnsi="Cambria Math" w:cs="Courier New"/>
+            </w:rPr>
+            <m:t>:</m:t>
+          </m:r>
         </m:oMath>
       </m:oMathPara>
     </w:p>
@@ -5175,6 +5057,9 @@
         </w:rPr>
       </w:pPr>
       <m:oMathPara>
+        <m:oMathParaPr>
+          <m:jc m:val="left"/>
+        </m:oMathParaPr>
         <m:oMath>
           <m:sSub>
             <m:sSubPr>
@@ -5265,6 +5150,42 @@
       <w:pPr>
         <w:spacing w:after="0"/>
       </w:pPr>
+      <m:oMathPara>
+        <m:oMath>
+          <m:sSub>
+            <m:sSubPr>
+              <m:ctrlPr>
+                <w:rPr>
+                  <w:rFonts w:ascii="Cambria Math" w:hAnsi="Cambria Math"/>
+                  <w:i/>
+                </w:rPr>
+              </m:ctrlPr>
+            </m:sSubPr>
+            <m:e>
+              <m:r>
+                <w:rPr>
+                  <w:rFonts w:ascii="Cambria Math" w:hAnsi="Cambria Math"/>
+                </w:rPr>
+                <m:t>P</m:t>
+              </m:r>
+            </m:e>
+            <m:sub>
+              <m:r>
+                <w:rPr>
+                  <w:rFonts w:ascii="Cambria Math" w:hAnsi="Cambria Math"/>
+                </w:rPr>
+                <m:t>CNF</m:t>
+              </m:r>
+            </m:sub>
+          </m:sSub>
+          <m:r>
+            <w:rPr>
+              <w:rFonts w:ascii="Cambria Math" w:hAnsi="Cambria Math"/>
+            </w:rPr>
+            <m:t xml:space="preserve"> = {</m:t>
+          </m:r>
+        </m:oMath>
+      </m:oMathPara>
     </w:p>
     <w:p>
       <w:pPr>
@@ -5501,7 +5422,7 @@
                   <w:szCs w:val="20"/>
                   <w:lang w:eastAsia="de-DE"/>
                 </w:rPr>
-                <m:t>A</m:t>
+                <m:t>C</m:t>
               </m:r>
             </m:e>
             <m:sub>
@@ -5547,7 +5468,7 @@
                 <w:rPr>
                   <w:rFonts w:ascii="Cambria Math" w:hAnsi="Cambria Math"/>
                 </w:rPr>
-                <m:t>A</m:t>
+                <m:t>C</m:t>
               </m:r>
             </m:e>
             <m:sub>
@@ -5555,7 +5476,7 @@
                 <w:rPr>
                   <w:rFonts w:ascii="Cambria Math" w:hAnsi="Cambria Math"/>
                 </w:rPr>
-                <m:t>5</m:t>
+                <m:t>2</m:t>
               </m:r>
             </m:sub>
           </m:sSub>
@@ -5611,7 +5532,7 @@
                   <w:szCs w:val="20"/>
                   <w:lang w:eastAsia="de-DE"/>
                 </w:rPr>
-                <m:t>6</m:t>
+                <m:t>2</m:t>
               </m:r>
             </m:sub>
           </m:sSub>
@@ -5637,7 +5558,7 @@
                   <w:szCs w:val="20"/>
                   <w:lang w:eastAsia="de-DE"/>
                 </w:rPr>
-                <m:t>A</m:t>
+                <m:t>C</m:t>
               </m:r>
             </m:e>
             <m:sub>
@@ -5649,7 +5570,7 @@
                   <w:szCs w:val="20"/>
                   <w:lang w:eastAsia="de-DE"/>
                 </w:rPr>
-                <m:t>7</m:t>
+                <m:t>3</m:t>
               </m:r>
             </m:sub>
           </m:sSub>
@@ -5662,6 +5583,10 @@
         <w:ind w:left="360"/>
         <w:rPr>
           <w:rFonts w:eastAsiaTheme="minorEastAsia"/>
+          <w:color w:val="000000"/>
+          <w:sz w:val="20"/>
+          <w:szCs w:val="20"/>
+          <w:lang w:eastAsia="de-DE"/>
         </w:rPr>
       </w:pPr>
       <m:oMathPara>
@@ -5683,7 +5608,7 @@
                 <w:rPr>
                   <w:rFonts w:ascii="Cambria Math" w:hAnsi="Cambria Math"/>
                 </w:rPr>
-                <m:t>A</m:t>
+                <m:t>C</m:t>
               </m:r>
             </m:e>
             <m:sub>
@@ -5691,7 +5616,7 @@
                 <w:rPr>
                   <w:rFonts w:ascii="Cambria Math" w:hAnsi="Cambria Math"/>
                 </w:rPr>
-                <m:t>7</m:t>
+                <m:t>3</m:t>
               </m:r>
             </m:sub>
           </m:sSub>
@@ -5735,7 +5660,7 @@
                   <w:szCs w:val="20"/>
                   <w:lang w:eastAsia="de-DE"/>
                 </w:rPr>
-                <m:t>B</m:t>
+                <m:t>A</m:t>
               </m:r>
             </m:e>
             <m:sub>
@@ -5747,7 +5672,7 @@
                   <w:szCs w:val="20"/>
                   <w:lang w:eastAsia="de-DE"/>
                 </w:rPr>
-                <m:t>3</m:t>
+                <m:t>5</m:t>
               </m:r>
             </m:sub>
           </m:sSub>
@@ -5773,7 +5698,7 @@
                   <w:szCs w:val="20"/>
                   <w:lang w:eastAsia="de-DE"/>
                 </w:rPr>
-                <m:t>B</m:t>
+                <m:t>C</m:t>
               </m:r>
             </m:e>
             <m:sub>
@@ -5819,7 +5744,7 @@
                 <w:rPr>
                   <w:rFonts w:ascii="Cambria Math" w:hAnsi="Cambria Math"/>
                 </w:rPr>
-                <m:t>B</m:t>
+                <m:t>C</m:t>
               </m:r>
             </m:e>
             <m:sub>
@@ -5827,7 +5752,7 @@
                 <w:rPr>
                   <w:rFonts w:ascii="Cambria Math" w:hAnsi="Cambria Math"/>
                 </w:rPr>
-                <m:t>5</m:t>
+                <m:t>4</m:t>
               </m:r>
             </m:sub>
           </m:sSub>
@@ -5883,7 +5808,7 @@
                   <w:szCs w:val="20"/>
                   <w:lang w:eastAsia="de-DE"/>
                 </w:rPr>
-                <m:t>3</m:t>
+                <m:t>6</m:t>
               </m:r>
             </m:sub>
           </m:sSub>
@@ -5909,7 +5834,7 @@
                   <w:szCs w:val="20"/>
                   <w:lang w:eastAsia="de-DE"/>
                 </w:rPr>
-                <m:t>A</m:t>
+                <m:t>C</m:t>
               </m:r>
             </m:e>
             <m:sub>
@@ -5921,7 +5846,7 @@
                   <w:szCs w:val="20"/>
                   <w:lang w:eastAsia="de-DE"/>
                 </w:rPr>
-                <m:t>4</m:t>
+                <m:t>5</m:t>
               </m:r>
             </m:sub>
           </m:sSub>
@@ -5955,7 +5880,7 @@
                 <w:rPr>
                   <w:rFonts w:ascii="Cambria Math" w:hAnsi="Cambria Math"/>
                 </w:rPr>
-                <m:t>A</m:t>
+                <m:t>C</m:t>
               </m:r>
             </m:e>
             <m:sub>
@@ -5963,7 +5888,7 @@
                 <w:rPr>
                   <w:rFonts w:ascii="Cambria Math" w:hAnsi="Cambria Math"/>
                 </w:rPr>
-                <m:t>4</m:t>
+                <m:t>5</m:t>
               </m:r>
             </m:sub>
           </m:sSub>
@@ -6007,7 +5932,7 @@
                   <w:szCs w:val="20"/>
                   <w:lang w:eastAsia="de-DE"/>
                 </w:rPr>
-                <m:t>B</m:t>
+                <m:t>A</m:t>
               </m:r>
             </m:e>
             <m:sub>
@@ -6019,7 +5944,7 @@
                   <w:szCs w:val="20"/>
                   <w:lang w:eastAsia="de-DE"/>
                 </w:rPr>
-                <m:t>5</m:t>
+                <m:t>7</m:t>
               </m:r>
             </m:sub>
           </m:sSub>
@@ -6045,7 +5970,7 @@
                   <w:szCs w:val="20"/>
                   <w:lang w:eastAsia="de-DE"/>
                 </w:rPr>
-                <m:t>B</m:t>
+                <m:t>C</m:t>
               </m:r>
             </m:e>
             <m:sub>
@@ -6069,11 +5994,7 @@
         <w:spacing w:after="0"/>
         <w:ind w:left="360"/>
         <w:rPr>
-          <w:rFonts w:ascii="Courier New" w:eastAsia="Times New Roman" w:hAnsi="Courier New" w:cs="Courier New"/>
-          <w:color w:val="000000"/>
-          <w:sz w:val="20"/>
-          <w:szCs w:val="20"/>
-          <w:lang w:eastAsia="de-DE"/>
+          <w:rFonts w:eastAsiaTheme="minorEastAsia"/>
         </w:rPr>
       </w:pPr>
       <m:oMathPara>
@@ -6095,7 +6016,7 @@
                 <w:rPr>
                   <w:rFonts w:ascii="Cambria Math" w:hAnsi="Cambria Math"/>
                 </w:rPr>
-                <m:t>A</m:t>
+                <m:t>C</m:t>
               </m:r>
             </m:e>
             <m:sub>
@@ -6103,7 +6024,7 @@
                 <w:rPr>
                   <w:rFonts w:ascii="Cambria Math" w:hAnsi="Cambria Math"/>
                 </w:rPr>
-                <m:t>2</m:t>
+                <m:t>6</m:t>
               </m:r>
             </m:sub>
           </m:sSub>
@@ -6121,42 +6042,92 @@
           </m:r>
           <m:r>
             <w:rPr>
-              <w:rFonts w:ascii="Cambria Math" w:eastAsia="Times New Roman" w:hAnsi="Cambria Math" w:cs="Courier New"/>
-              <w:color w:val="000000"/>
-              <w:sz w:val="20"/>
-              <w:szCs w:val="20"/>
-              <w:lang w:eastAsia="de-DE"/>
-            </w:rPr>
-            <m:t>"type" :</m:t>
-          </m:r>
-          <m:r>
-            <m:rPr>
-              <m:nor/>
-            </m:rPr>
-            <w:rPr>
               <w:rFonts w:ascii="Cambria Math" w:hAnsi="Cambria Math"/>
             </w:rPr>
-            <m:t>https://</m:t>
-          </m:r>
-          <m:r>
-            <w:rPr>
-              <w:rFonts w:ascii="Cambria Math" w:eastAsia="Times New Roman" w:hAnsi="Cambria Math" w:cs="Courier New"/>
-              <w:color w:val="000000"/>
-              <w:sz w:val="20"/>
-              <w:szCs w:val="20"/>
-              <w:lang w:eastAsia="de-DE"/>
-            </w:rPr>
             <m:t xml:space="preserve">  </m:t>
           </m:r>
-          <m:r>
-            <m:rPr>
-              <m:nor/>
-            </m:rPr>
-            <w:rPr>
-              <w:rFonts w:ascii="Cambria Math" w:hAnsi="Cambria Math"/>
-            </w:rPr>
-            <m:t xml:space="preserve"> </m:t>
-          </m:r>
+          <m:sSub>
+            <m:sSubPr>
+              <m:ctrlPr>
+                <w:rPr>
+                  <w:rFonts w:ascii="Cambria Math" w:eastAsia="Times New Roman" w:hAnsi="Cambria Math" w:cs="Courier New"/>
+                  <w:i/>
+                  <w:color w:val="000000"/>
+                  <w:sz w:val="20"/>
+                  <w:szCs w:val="20"/>
+                  <w:lang w:eastAsia="de-DE"/>
+                </w:rPr>
+              </m:ctrlPr>
+            </m:sSubPr>
+            <m:e>
+              <m:r>
+                <w:rPr>
+                  <w:rFonts w:ascii="Cambria Math" w:eastAsia="Times New Roman" w:hAnsi="Cambria Math" w:cs="Courier New"/>
+                  <w:color w:val="000000"/>
+                  <w:sz w:val="20"/>
+                  <w:szCs w:val="20"/>
+                  <w:lang w:eastAsia="de-DE"/>
+                </w:rPr>
+                <m:t>B</m:t>
+              </m:r>
+              <m:ctrlPr>
+                <w:rPr>
+                  <w:rFonts w:ascii="Cambria Math" w:hAnsi="Cambria Math"/>
+                  <w:i/>
+                </w:rPr>
+              </m:ctrlPr>
+            </m:e>
+            <m:sub>
+              <m:r>
+                <w:rPr>
+                  <w:rFonts w:ascii="Cambria Math" w:eastAsia="Times New Roman" w:hAnsi="Cambria Math" w:cs="Courier New"/>
+                  <w:color w:val="000000"/>
+                  <w:sz w:val="20"/>
+                  <w:szCs w:val="20"/>
+                  <w:lang w:eastAsia="de-DE"/>
+                </w:rPr>
+                <m:t>3</m:t>
+              </m:r>
+            </m:sub>
+          </m:sSub>
+          <m:sSub>
+            <m:sSubPr>
+              <m:ctrlPr>
+                <w:rPr>
+                  <w:rFonts w:ascii="Cambria Math" w:eastAsia="Times New Roman" w:hAnsi="Cambria Math" w:cs="Courier New"/>
+                  <w:i/>
+                  <w:color w:val="000000"/>
+                  <w:sz w:val="20"/>
+                  <w:szCs w:val="20"/>
+                  <w:lang w:eastAsia="de-DE"/>
+                </w:rPr>
+              </m:ctrlPr>
+            </m:sSubPr>
+            <m:e>
+              <m:r>
+                <w:rPr>
+                  <w:rFonts w:ascii="Cambria Math" w:eastAsia="Times New Roman" w:hAnsi="Cambria Math" w:cs="Courier New"/>
+                  <w:color w:val="000000"/>
+                  <w:sz w:val="20"/>
+                  <w:szCs w:val="20"/>
+                  <w:lang w:eastAsia="de-DE"/>
+                </w:rPr>
+                <m:t>C</m:t>
+              </m:r>
+            </m:e>
+            <m:sub>
+              <m:r>
+                <w:rPr>
+                  <w:rFonts w:ascii="Cambria Math" w:eastAsia="Times New Roman" w:hAnsi="Cambria Math" w:cs="Courier New"/>
+                  <w:color w:val="000000"/>
+                  <w:sz w:val="20"/>
+                  <w:szCs w:val="20"/>
+                  <w:lang w:eastAsia="de-DE"/>
+                </w:rPr>
+                <m:t>7</m:t>
+              </m:r>
+            </m:sub>
+          </m:sSub>
         </m:oMath>
       </m:oMathPara>
     </w:p>
@@ -6165,11 +6136,7 @@
         <w:spacing w:after="0"/>
         <w:ind w:left="360"/>
         <w:rPr>
-          <w:rFonts w:ascii="Courier New" w:eastAsia="Times New Roman" w:hAnsi="Courier New" w:cs="Courier New"/>
-          <w:color w:val="000000"/>
-          <w:sz w:val="20"/>
-          <w:szCs w:val="20"/>
-          <w:lang w:eastAsia="de-DE"/>
+          <w:rFonts w:eastAsiaTheme="minorEastAsia"/>
         </w:rPr>
       </w:pPr>
       <m:oMathPara>
@@ -6191,7 +6158,7 @@
                 <w:rPr>
                   <w:rFonts w:ascii="Cambria Math" w:hAnsi="Cambria Math"/>
                 </w:rPr>
-                <m:t>A</m:t>
+                <m:t>C</m:t>
               </m:r>
             </m:e>
             <m:sub>
@@ -6199,7 +6166,7 @@
                 <w:rPr>
                   <w:rFonts w:ascii="Cambria Math" w:hAnsi="Cambria Math"/>
                 </w:rPr>
-                <m:t>6</m:t>
+                <m:t>8</m:t>
               </m:r>
             </m:sub>
           </m:sSub>
@@ -6219,8 +6186,84 @@
             <w:rPr>
               <w:rFonts w:ascii="Cambria Math" w:hAnsi="Cambria Math"/>
             </w:rPr>
-            <m:t>domain.com</m:t>
-          </m:r>
+            <m:t xml:space="preserve">  </m:t>
+          </m:r>
+          <m:sSub>
+            <m:sSubPr>
+              <m:ctrlPr>
+                <w:rPr>
+                  <w:rFonts w:ascii="Cambria Math" w:eastAsia="Times New Roman" w:hAnsi="Cambria Math" w:cs="Courier New"/>
+                  <w:i/>
+                  <w:color w:val="000000"/>
+                  <w:sz w:val="20"/>
+                  <w:szCs w:val="20"/>
+                  <w:lang w:eastAsia="de-DE"/>
+                </w:rPr>
+              </m:ctrlPr>
+            </m:sSubPr>
+            <m:e>
+              <m:r>
+                <w:rPr>
+                  <w:rFonts w:ascii="Cambria Math" w:eastAsia="Times New Roman" w:hAnsi="Cambria Math" w:cs="Courier New"/>
+                  <w:color w:val="000000"/>
+                  <w:sz w:val="20"/>
+                  <w:szCs w:val="20"/>
+                  <w:lang w:eastAsia="de-DE"/>
+                </w:rPr>
+                <m:t>B</m:t>
+              </m:r>
+            </m:e>
+            <m:sub>
+              <m:r>
+                <w:rPr>
+                  <w:rFonts w:ascii="Cambria Math" w:eastAsia="Times New Roman" w:hAnsi="Cambria Math" w:cs="Courier New"/>
+                  <w:color w:val="000000"/>
+                  <w:sz w:val="20"/>
+                  <w:szCs w:val="20"/>
+                  <w:lang w:eastAsia="de-DE"/>
+                </w:rPr>
+                <m:t>4</m:t>
+              </m:r>
+            </m:sub>
+          </m:sSub>
+          <m:sSub>
+            <m:sSubPr>
+              <m:ctrlPr>
+                <w:rPr>
+                  <w:rFonts w:ascii="Cambria Math" w:eastAsia="Times New Roman" w:hAnsi="Cambria Math" w:cs="Courier New"/>
+                  <w:i/>
+                  <w:color w:val="000000"/>
+                  <w:sz w:val="20"/>
+                  <w:szCs w:val="20"/>
+                  <w:lang w:eastAsia="de-DE"/>
+                </w:rPr>
+              </m:ctrlPr>
+            </m:sSubPr>
+            <m:e>
+              <m:r>
+                <w:rPr>
+                  <w:rFonts w:ascii="Cambria Math" w:eastAsia="Times New Roman" w:hAnsi="Cambria Math" w:cs="Courier New"/>
+                  <w:color w:val="000000"/>
+                  <w:sz w:val="20"/>
+                  <w:szCs w:val="20"/>
+                  <w:lang w:eastAsia="de-DE"/>
+                </w:rPr>
+                <m:t>C</m:t>
+              </m:r>
+            </m:e>
+            <m:sub>
+              <m:r>
+                <w:rPr>
+                  <w:rFonts w:ascii="Cambria Math" w:eastAsia="Times New Roman" w:hAnsi="Cambria Math" w:cs="Courier New"/>
+                  <w:color w:val="000000"/>
+                  <w:sz w:val="20"/>
+                  <w:szCs w:val="20"/>
+                  <w:lang w:eastAsia="de-DE"/>
+                </w:rPr>
+                <m:t>9</m:t>
+              </m:r>
+            </m:sub>
+          </m:sSub>
         </m:oMath>
       </m:oMathPara>
     </w:p>
@@ -6229,7 +6272,7 @@
         <w:spacing w:after="0"/>
         <w:ind w:left="360"/>
         <w:rPr>
-          <w:rFonts w:ascii="Courier New" w:eastAsia="Times New Roman" w:hAnsi="Courier New" w:cs="Courier New"/>
+          <w:rFonts w:eastAsiaTheme="minorEastAsia"/>
         </w:rPr>
       </w:pPr>
       <m:oMathPara>
@@ -6241,7 +6284,7 @@
             <m:sSubPr>
               <m:ctrlPr>
                 <w:rPr>
-                  <w:rFonts w:ascii="Cambria Math" w:eastAsiaTheme="minorEastAsia" w:hAnsi="Cambria Math"/>
+                  <w:rFonts w:ascii="Cambria Math" w:hAnsi="Cambria Math"/>
                   <w:i/>
                 </w:rPr>
               </m:ctrlPr>
@@ -6249,38 +6292,114 @@
             <m:e>
               <m:r>
                 <w:rPr>
-                  <w:rFonts w:ascii="Cambria Math" w:eastAsiaTheme="minorEastAsia" w:hAnsi="Cambria Math"/>
-                </w:rPr>
-                <m:t>A</m:t>
+                  <w:rFonts w:ascii="Cambria Math" w:hAnsi="Cambria Math"/>
+                </w:rPr>
+                <m:t>C</m:t>
               </m:r>
             </m:e>
             <m:sub>
               <m:r>
                 <w:rPr>
-                  <w:rFonts w:ascii="Cambria Math" w:eastAsiaTheme="minorEastAsia" w:hAnsi="Cambria Math"/>
-                </w:rPr>
-                <m:t>3</m:t>
+                  <w:rFonts w:ascii="Cambria Math" w:hAnsi="Cambria Math"/>
+                </w:rPr>
+                <m:t>9</m:t>
               </m:r>
             </m:sub>
           </m:sSub>
           <m:r>
             <w:rPr>
+              <w:rFonts w:ascii="Cambria Math" w:hAnsi="Cambria Math"/>
+            </w:rPr>
+            <m:t xml:space="preserve"> </m:t>
+          </m:r>
+          <m:r>
+            <w:rPr>
               <w:rFonts w:ascii="Cambria Math" w:eastAsiaTheme="minorEastAsia" w:hAnsi="Cambria Math"/>
             </w:rPr>
             <m:t>⇾</m:t>
           </m:r>
           <m:r>
             <w:rPr>
-              <w:rFonts w:ascii="Cambria Math" w:eastAsia="Times New Roman" w:hAnsi="Cambria Math" w:cs="Courier New"/>
-            </w:rPr>
-            <m:t xml:space="preserve"> </m:t>
-          </m:r>
-          <m:r>
-            <w:rPr>
               <w:rFonts w:ascii="Cambria Math" w:hAnsi="Cambria Math"/>
             </w:rPr>
-            <m:t>"detail" :"The provided input format is invalid."</m:t>
-          </m:r>
+            <m:t xml:space="preserve">  </m:t>
+          </m:r>
+          <m:sSub>
+            <m:sSubPr>
+              <m:ctrlPr>
+                <w:rPr>
+                  <w:rFonts w:ascii="Cambria Math" w:eastAsia="Times New Roman" w:hAnsi="Cambria Math" w:cs="Courier New"/>
+                  <w:i/>
+                  <w:color w:val="000000"/>
+                  <w:sz w:val="20"/>
+                  <w:szCs w:val="20"/>
+                  <w:lang w:eastAsia="de-DE"/>
+                </w:rPr>
+              </m:ctrlPr>
+            </m:sSubPr>
+            <m:e>
+              <m:r>
+                <w:rPr>
+                  <w:rFonts w:ascii="Cambria Math" w:eastAsia="Times New Roman" w:hAnsi="Cambria Math" w:cs="Courier New"/>
+                  <w:color w:val="000000"/>
+                  <w:sz w:val="20"/>
+                  <w:szCs w:val="20"/>
+                  <w:lang w:eastAsia="de-DE"/>
+                </w:rPr>
+                <m:t>A</m:t>
+              </m:r>
+            </m:e>
+            <m:sub>
+              <m:r>
+                <w:rPr>
+                  <w:rFonts w:ascii="Cambria Math" w:eastAsia="Times New Roman" w:hAnsi="Cambria Math" w:cs="Courier New"/>
+                  <w:color w:val="000000"/>
+                  <w:sz w:val="20"/>
+                  <w:szCs w:val="20"/>
+                  <w:lang w:eastAsia="de-DE"/>
+                </w:rPr>
+                <m:t>3</m:t>
+              </m:r>
+            </m:sub>
+          </m:sSub>
+          <m:sSub>
+            <m:sSubPr>
+              <m:ctrlPr>
+                <w:rPr>
+                  <w:rFonts w:ascii="Cambria Math" w:eastAsia="Times New Roman" w:hAnsi="Cambria Math" w:cs="Courier New"/>
+                  <w:i/>
+                  <w:color w:val="000000"/>
+                  <w:sz w:val="20"/>
+                  <w:szCs w:val="20"/>
+                  <w:lang w:eastAsia="de-DE"/>
+                </w:rPr>
+              </m:ctrlPr>
+            </m:sSubPr>
+            <m:e>
+              <m:r>
+                <w:rPr>
+                  <w:rFonts w:ascii="Cambria Math" w:eastAsia="Times New Roman" w:hAnsi="Cambria Math" w:cs="Courier New"/>
+                  <w:color w:val="000000"/>
+                  <w:sz w:val="20"/>
+                  <w:szCs w:val="20"/>
+                  <w:lang w:eastAsia="de-DE"/>
+                </w:rPr>
+                <m:t>C</m:t>
+              </m:r>
+            </m:e>
+            <m:sub>
+              <m:r>
+                <w:rPr>
+                  <w:rFonts w:ascii="Cambria Math" w:eastAsia="Times New Roman" w:hAnsi="Cambria Math" w:cs="Courier New"/>
+                  <w:color w:val="000000"/>
+                  <w:sz w:val="20"/>
+                  <w:szCs w:val="20"/>
+                  <w:lang w:eastAsia="de-DE"/>
+                </w:rPr>
+                <m:t>10</m:t>
+              </m:r>
+            </m:sub>
+          </m:sSub>
         </m:oMath>
       </m:oMathPara>
     </w:p>
@@ -6289,7 +6408,7 @@
         <w:spacing w:after="0"/>
         <w:ind w:left="360"/>
         <w:rPr>
-          <w:rFonts w:ascii="Courier New" w:eastAsia="Times New Roman" w:hAnsi="Courier New" w:cs="Courier New"/>
+          <w:rFonts w:eastAsiaTheme="minorEastAsia"/>
         </w:rPr>
       </w:pPr>
       <m:oMathPara>
@@ -6311,7 +6430,7 @@
                 <w:rPr>
                   <w:rFonts w:ascii="Cambria Math" w:hAnsi="Cambria Math"/>
                 </w:rPr>
-                <m:t>B</m:t>
+                <m:t>C</m:t>
               </m:r>
             </m:e>
             <m:sub>
@@ -6319,16 +6438,104 @@
                 <w:rPr>
                   <w:rFonts w:ascii="Cambria Math" w:hAnsi="Cambria Math"/>
                 </w:rPr>
-                <m:t>3</m:t>
+                <m:t>10</m:t>
               </m:r>
             </m:sub>
           </m:sSub>
           <m:r>
             <w:rPr>
+              <w:rFonts w:ascii="Cambria Math" w:hAnsi="Cambria Math"/>
+            </w:rPr>
+            <m:t xml:space="preserve"> </m:t>
+          </m:r>
+          <m:r>
+            <w:rPr>
               <w:rFonts w:ascii="Cambria Math" w:eastAsiaTheme="minorEastAsia" w:hAnsi="Cambria Math"/>
             </w:rPr>
-            <m:t>⇾}{</m:t>
-          </m:r>
+            <m:t>⇾</m:t>
+          </m:r>
+          <m:r>
+            <w:rPr>
+              <w:rFonts w:ascii="Cambria Math" w:hAnsi="Cambria Math"/>
+            </w:rPr>
+            <m:t xml:space="preserve">  </m:t>
+          </m:r>
+          <m:sSub>
+            <m:sSubPr>
+              <m:ctrlPr>
+                <w:rPr>
+                  <w:rFonts w:ascii="Cambria Math" w:eastAsia="Times New Roman" w:hAnsi="Cambria Math" w:cs="Courier New"/>
+                  <w:i/>
+                  <w:color w:val="000000"/>
+                  <w:sz w:val="20"/>
+                  <w:szCs w:val="20"/>
+                  <w:lang w:eastAsia="de-DE"/>
+                </w:rPr>
+              </m:ctrlPr>
+            </m:sSubPr>
+            <m:e>
+              <m:r>
+                <w:rPr>
+                  <w:rFonts w:ascii="Cambria Math" w:eastAsia="Times New Roman" w:hAnsi="Cambria Math" w:cs="Courier New"/>
+                  <w:color w:val="000000"/>
+                  <w:sz w:val="20"/>
+                  <w:szCs w:val="20"/>
+                  <w:lang w:eastAsia="de-DE"/>
+                </w:rPr>
+                <m:t>A</m:t>
+              </m:r>
+            </m:e>
+            <m:sub>
+              <m:r>
+                <w:rPr>
+                  <w:rFonts w:ascii="Cambria Math" w:eastAsia="Times New Roman" w:hAnsi="Cambria Math" w:cs="Courier New"/>
+                  <w:color w:val="000000"/>
+                  <w:sz w:val="20"/>
+                  <w:szCs w:val="20"/>
+                  <w:lang w:eastAsia="de-DE"/>
+                </w:rPr>
+                <m:t>4</m:t>
+              </m:r>
+            </m:sub>
+          </m:sSub>
+          <m:sSub>
+            <m:sSubPr>
+              <m:ctrlPr>
+                <w:rPr>
+                  <w:rFonts w:ascii="Cambria Math" w:eastAsia="Times New Roman" w:hAnsi="Cambria Math" w:cs="Courier New"/>
+                  <w:i/>
+                  <w:color w:val="000000"/>
+                  <w:sz w:val="20"/>
+                  <w:szCs w:val="20"/>
+                  <w:lang w:eastAsia="de-DE"/>
+                </w:rPr>
+              </m:ctrlPr>
+            </m:sSubPr>
+            <m:e>
+              <m:r>
+                <w:rPr>
+                  <w:rFonts w:ascii="Cambria Math" w:eastAsia="Times New Roman" w:hAnsi="Cambria Math" w:cs="Courier New"/>
+                  <w:color w:val="000000"/>
+                  <w:sz w:val="20"/>
+                  <w:szCs w:val="20"/>
+                  <w:lang w:eastAsia="de-DE"/>
+                </w:rPr>
+                <m:t>C</m:t>
+              </m:r>
+            </m:e>
+            <m:sub>
+              <m:r>
+                <w:rPr>
+                  <w:rFonts w:ascii="Cambria Math" w:eastAsia="Times New Roman" w:hAnsi="Cambria Math" w:cs="Courier New"/>
+                  <w:color w:val="000000"/>
+                  <w:sz w:val="20"/>
+                  <w:szCs w:val="20"/>
+                  <w:lang w:eastAsia="de-DE"/>
+                </w:rPr>
+                <m:t>11</m:t>
+              </m:r>
+            </m:sub>
+          </m:sSub>
         </m:oMath>
       </m:oMathPara>
     </w:p>
@@ -6337,16 +6544,11 @@
         <w:spacing w:after="0"/>
         <w:ind w:left="360"/>
         <w:rPr>
-          <w:rFonts w:ascii="Courier New" w:eastAsia="Times New Roman" w:hAnsi="Courier New" w:cs="Courier New"/>
-        </w:rPr>
-      </w:pPr>
-    </w:p>
-    <w:p>
-      <w:pPr>
-        <w:spacing w:after="0"/>
-        <w:ind w:left="360"/>
-        <w:rPr>
-          <w:rFonts w:ascii="Courier New" w:eastAsia="Times New Roman" w:hAnsi="Courier New" w:cs="Courier New"/>
+          <w:rFonts w:eastAsiaTheme="minorEastAsia"/>
+          <w:color w:val="000000"/>
+          <w:sz w:val="20"/>
+          <w:szCs w:val="20"/>
+          <w:lang w:eastAsia="de-DE"/>
         </w:rPr>
       </w:pPr>
       <m:oMathPara>
@@ -6368,7 +6570,7 @@
                 <w:rPr>
                   <w:rFonts w:ascii="Cambria Math" w:hAnsi="Cambria Math"/>
                 </w:rPr>
-                <m:t>B</m:t>
+                <m:t>C</m:t>
               </m:r>
             </m:e>
             <m:sub>
@@ -6376,16 +6578,104 @@
                 <w:rPr>
                   <w:rFonts w:ascii="Cambria Math" w:hAnsi="Cambria Math"/>
                 </w:rPr>
-                <m:t>1</m:t>
+                <m:t>11</m:t>
               </m:r>
             </m:sub>
           </m:sSub>
           <m:r>
             <w:rPr>
+              <w:rFonts w:ascii="Cambria Math" w:hAnsi="Cambria Math"/>
+            </w:rPr>
+            <m:t xml:space="preserve"> </m:t>
+          </m:r>
+          <m:r>
+            <w:rPr>
               <w:rFonts w:ascii="Cambria Math" w:eastAsiaTheme="minorEastAsia" w:hAnsi="Cambria Math"/>
             </w:rPr>
-            <m:t>⇾{{</m:t>
-          </m:r>
+            <m:t>⇾</m:t>
+          </m:r>
+          <m:r>
+            <w:rPr>
+              <w:rFonts w:ascii="Cambria Math" w:hAnsi="Cambria Math"/>
+            </w:rPr>
+            <m:t xml:space="preserve">  </m:t>
+          </m:r>
+          <m:sSub>
+            <m:sSubPr>
+              <m:ctrlPr>
+                <w:rPr>
+                  <w:rFonts w:ascii="Cambria Math" w:eastAsia="Times New Roman" w:hAnsi="Cambria Math" w:cs="Courier New"/>
+                  <w:i/>
+                  <w:color w:val="000000"/>
+                  <w:sz w:val="20"/>
+                  <w:szCs w:val="20"/>
+                  <w:lang w:eastAsia="de-DE"/>
+                </w:rPr>
+              </m:ctrlPr>
+            </m:sSubPr>
+            <m:e>
+              <m:r>
+                <w:rPr>
+                  <w:rFonts w:ascii="Cambria Math" w:eastAsia="Times New Roman" w:hAnsi="Cambria Math" w:cs="Courier New"/>
+                  <w:color w:val="000000"/>
+                  <w:sz w:val="20"/>
+                  <w:szCs w:val="20"/>
+                  <w:lang w:eastAsia="de-DE"/>
+                </w:rPr>
+                <m:t>B</m:t>
+              </m:r>
+            </m:e>
+            <m:sub>
+              <m:r>
+                <w:rPr>
+                  <w:rFonts w:ascii="Cambria Math" w:eastAsia="Times New Roman" w:hAnsi="Cambria Math" w:cs="Courier New"/>
+                  <w:color w:val="000000"/>
+                  <w:sz w:val="20"/>
+                  <w:szCs w:val="20"/>
+                  <w:lang w:eastAsia="de-DE"/>
+                </w:rPr>
+                <m:t>5</m:t>
+              </m:r>
+            </m:sub>
+          </m:sSub>
+          <m:sSub>
+            <m:sSubPr>
+              <m:ctrlPr>
+                <w:rPr>
+                  <w:rFonts w:ascii="Cambria Math" w:eastAsia="Times New Roman" w:hAnsi="Cambria Math" w:cs="Courier New"/>
+                  <w:i/>
+                  <w:color w:val="000000"/>
+                  <w:sz w:val="20"/>
+                  <w:szCs w:val="20"/>
+                  <w:lang w:eastAsia="de-DE"/>
+                </w:rPr>
+              </m:ctrlPr>
+            </m:sSubPr>
+            <m:e>
+              <m:r>
+                <w:rPr>
+                  <w:rFonts w:ascii="Cambria Math" w:eastAsia="Times New Roman" w:hAnsi="Cambria Math" w:cs="Courier New"/>
+                  <w:color w:val="000000"/>
+                  <w:sz w:val="20"/>
+                  <w:szCs w:val="20"/>
+                  <w:lang w:eastAsia="de-DE"/>
+                </w:rPr>
+                <m:t>B</m:t>
+              </m:r>
+            </m:e>
+            <m:sub>
+              <m:r>
+                <w:rPr>
+                  <w:rFonts w:ascii="Cambria Math" w:eastAsia="Times New Roman" w:hAnsi="Cambria Math" w:cs="Courier New"/>
+                  <w:color w:val="000000"/>
+                  <w:sz w:val="20"/>
+                  <w:szCs w:val="20"/>
+                  <w:lang w:eastAsia="de-DE"/>
+                </w:rPr>
+                <m:t>6</m:t>
+              </m:r>
+            </m:sub>
+          </m:sSub>
         </m:oMath>
       </m:oMathPara>
     </w:p>
@@ -6395,6 +6685,10 @@
         <w:ind w:left="360"/>
         <w:rPr>
           <w:rFonts w:ascii="Courier New" w:eastAsia="Times New Roman" w:hAnsi="Courier New" w:cs="Courier New"/>
+          <w:color w:val="000000"/>
+          <w:sz w:val="20"/>
+          <w:szCs w:val="20"/>
+          <w:lang w:eastAsia="de-DE"/>
         </w:rPr>
       </w:pPr>
       <m:oMathPara>
@@ -6416,7 +6710,7 @@
                 <w:rPr>
                   <w:rFonts w:ascii="Cambria Math" w:hAnsi="Cambria Math"/>
                 </w:rPr>
-                <m:t>B</m:t>
+                <m:t>A</m:t>
               </m:r>
             </m:e>
             <m:sub>
@@ -6424,15 +6718,31 @@
                 <w:rPr>
                   <w:rFonts w:ascii="Cambria Math" w:hAnsi="Cambria Math"/>
                 </w:rPr>
-                <m:t>6</m:t>
+                <m:t>2</m:t>
               </m:r>
             </m:sub>
           </m:sSub>
           <m:r>
             <w:rPr>
+              <w:rFonts w:ascii="Cambria Math" w:hAnsi="Cambria Math"/>
+            </w:rPr>
+            <m:t xml:space="preserve"> </m:t>
+          </m:r>
+          <m:r>
+            <w:rPr>
               <w:rFonts w:ascii="Cambria Math" w:eastAsiaTheme="minorEastAsia" w:hAnsi="Cambria Math"/>
             </w:rPr>
-            <m:t>⇾ }}</m:t>
+            <m:t>⇾</m:t>
+          </m:r>
+          <m:r>
+            <w:rPr>
+              <w:rFonts w:ascii="Cambria Math" w:eastAsia="Times New Roman" w:hAnsi="Cambria Math" w:cs="Courier New"/>
+              <w:color w:val="000000"/>
+              <w:sz w:val="20"/>
+              <w:szCs w:val="20"/>
+              <w:lang w:eastAsia="de-DE"/>
+            </w:rPr>
+            <m:t xml:space="preserve">"type" :  </m:t>
           </m:r>
         </m:oMath>
       </m:oMathPara>
@@ -6458,40 +6768,55 @@
             <m:sSubPr>
               <m:ctrlPr>
                 <w:rPr>
-                  <w:rFonts w:ascii="Cambria Math" w:eastAsia="Times New Roman" w:hAnsi="Cambria Math" w:cs="Courier New"/>
+                  <w:rFonts w:ascii="Cambria Math" w:hAnsi="Cambria Math"/>
                   <w:i/>
-                  <w:color w:val="000000"/>
-                  <w:sz w:val="20"/>
-                  <w:szCs w:val="20"/>
-                  <w:lang w:eastAsia="de-DE"/>
                 </w:rPr>
               </m:ctrlPr>
             </m:sSubPr>
             <m:e>
               <m:r>
                 <w:rPr>
-                  <w:rFonts w:ascii="Cambria Math" w:eastAsia="Times New Roman" w:hAnsi="Cambria Math" w:cs="Courier New"/>
-                  <w:color w:val="000000"/>
-                  <w:sz w:val="20"/>
-                  <w:szCs w:val="20"/>
-                  <w:lang w:eastAsia="de-DE"/>
-                </w:rPr>
-                <m:t>B</m:t>
+                  <w:rFonts w:ascii="Cambria Math" w:hAnsi="Cambria Math"/>
+                </w:rPr>
+                <m:t>A</m:t>
               </m:r>
             </m:e>
             <m:sub>
               <m:r>
                 <w:rPr>
-                  <w:rFonts w:ascii="Cambria Math" w:eastAsia="Times New Roman" w:hAnsi="Cambria Math" w:cs="Courier New"/>
-                  <w:color w:val="000000"/>
-                  <w:sz w:val="20"/>
-                  <w:szCs w:val="20"/>
-                  <w:lang w:eastAsia="de-DE"/>
-                </w:rPr>
-                <m:t>6</m:t>
+                  <w:rFonts w:ascii="Cambria Math" w:hAnsi="Cambria Math"/>
+                </w:rPr>
+                <m:t>5</m:t>
               </m:r>
             </m:sub>
           </m:sSub>
+          <m:r>
+            <w:rPr>
+              <w:rFonts w:ascii="Cambria Math" w:hAnsi="Cambria Math"/>
+            </w:rPr>
+            <m:t xml:space="preserve"> </m:t>
+          </m:r>
+          <m:r>
+            <w:rPr>
+              <w:rFonts w:ascii="Cambria Math" w:eastAsiaTheme="minorEastAsia" w:hAnsi="Cambria Math"/>
+            </w:rPr>
+            <m:t>⇾</m:t>
+          </m:r>
+          <m:r>
+            <w:rPr>
+              <w:rFonts w:ascii="Cambria Math" w:hAnsi="Cambria Math"/>
+            </w:rPr>
+            <m:t xml:space="preserve"> </m:t>
+          </m:r>
+          <m:r>
+            <m:rPr>
+              <m:nor/>
+            </m:rPr>
+            <w:rPr>
+              <w:rFonts w:ascii="Cambria Math" w:hAnsi="Cambria Math"/>
+            </w:rPr>
+            <m:t xml:space="preserve">https:// </m:t>
+          </m:r>
         </m:oMath>
       </m:oMathPara>
     </w:p>
@@ -6501,17 +6826,589 @@
         <w:ind w:left="360"/>
         <w:rPr>
           <w:rFonts w:ascii="Courier New" w:eastAsia="Times New Roman" w:hAnsi="Courier New" w:cs="Courier New"/>
-        </w:rPr>
-      </w:pPr>
+          <w:color w:val="000000"/>
+          <w:sz w:val="20"/>
+          <w:szCs w:val="20"/>
+          <w:lang w:eastAsia="de-DE"/>
+        </w:rPr>
+      </w:pPr>
+      <m:oMathPara>
+        <m:oMathParaPr>
+          <m:jc m:val="left"/>
+        </m:oMathParaPr>
+        <m:oMath>
+          <m:sSub>
+            <m:sSubPr>
+              <m:ctrlPr>
+                <w:rPr>
+                  <w:rFonts w:ascii="Cambria Math" w:hAnsi="Cambria Math"/>
+                  <w:i/>
+                </w:rPr>
+              </m:ctrlPr>
+            </m:sSubPr>
+            <m:e>
+              <m:r>
+                <w:rPr>
+                  <w:rFonts w:ascii="Cambria Math" w:hAnsi="Cambria Math"/>
+                </w:rPr>
+                <m:t>A</m:t>
+              </m:r>
+            </m:e>
+            <m:sub>
+              <m:r>
+                <w:rPr>
+                  <w:rFonts w:ascii="Cambria Math" w:hAnsi="Cambria Math"/>
+                </w:rPr>
+                <m:t>6</m:t>
+              </m:r>
+            </m:sub>
+          </m:sSub>
+          <m:r>
+            <w:rPr>
+              <w:rFonts w:ascii="Cambria Math" w:hAnsi="Cambria Math"/>
+            </w:rPr>
+            <m:t xml:space="preserve"> </m:t>
+          </m:r>
+          <m:r>
+            <w:rPr>
+              <w:rFonts w:ascii="Cambria Math" w:eastAsiaTheme="minorEastAsia" w:hAnsi="Cambria Math"/>
+            </w:rPr>
+            <m:t>⇾</m:t>
+          </m:r>
+          <m:r>
+            <w:rPr>
+              <w:rFonts w:ascii="Cambria Math" w:hAnsi="Cambria Math"/>
+            </w:rPr>
+            <m:t>domain</m:t>
+          </m:r>
+        </m:oMath>
+      </m:oMathPara>
     </w:p>
     <w:p>
       <w:pPr>
         <w:spacing w:after="0"/>
         <w:ind w:left="360"/>
         <w:rPr>
+          <w:rFonts w:ascii="Courier New" w:eastAsia="Times New Roman" w:hAnsi="Courier New" w:cs="Courier New"/>
+        </w:rPr>
+      </w:pPr>
+      <m:oMathPara>
+        <m:oMathParaPr>
+          <m:jc m:val="left"/>
+        </m:oMathParaPr>
+        <m:oMath>
+          <m:sSub>
+            <m:sSubPr>
+              <m:ctrlPr>
+                <w:rPr>
+                  <w:rFonts w:ascii="Cambria Math" w:hAnsi="Cambria Math"/>
+                  <w:i/>
+                </w:rPr>
+              </m:ctrlPr>
+            </m:sSubPr>
+            <m:e>
+              <m:r>
+                <w:rPr>
+                  <w:rFonts w:ascii="Cambria Math" w:hAnsi="Cambria Math"/>
+                </w:rPr>
+                <m:t>A</m:t>
+              </m:r>
+            </m:e>
+            <m:sub>
+              <m:r>
+                <w:rPr>
+                  <w:rFonts w:ascii="Cambria Math" w:hAnsi="Cambria Math"/>
+                </w:rPr>
+                <m:t>7</m:t>
+              </m:r>
+            </m:sub>
+          </m:sSub>
+          <m:r>
+            <w:rPr>
+              <w:rFonts w:ascii="Cambria Math" w:hAnsi="Cambria Math"/>
+            </w:rPr>
+            <m:t xml:space="preserve"> </m:t>
+          </m:r>
+          <m:r>
+            <w:rPr>
+              <w:rFonts w:ascii="Cambria Math" w:eastAsiaTheme="minorEastAsia" w:hAnsi="Cambria Math"/>
+            </w:rPr>
+            <m:t>⇾</m:t>
+          </m:r>
+          <m:r>
+            <w:rPr>
+              <w:rFonts w:ascii="Cambria Math" w:hAnsi="Cambria Math"/>
+            </w:rPr>
+            <m:t xml:space="preserve"> .com</m:t>
+          </m:r>
+        </m:oMath>
+      </m:oMathPara>
+    </w:p>
+    <w:p>
+      <w:pPr>
+        <w:spacing w:after="0"/>
+        <w:ind w:left="360"/>
+        <w:rPr>
+          <w:rFonts w:ascii="Courier New" w:eastAsia="Times New Roman" w:hAnsi="Courier New" w:cs="Courier New"/>
+        </w:rPr>
+      </w:pPr>
+      <m:oMathPara>
+        <m:oMathParaPr>
+          <m:jc m:val="left"/>
+        </m:oMathParaPr>
+        <m:oMath>
+          <m:sSub>
+            <m:sSubPr>
+              <m:ctrlPr>
+                <w:rPr>
+                  <w:rFonts w:ascii="Cambria Math" w:eastAsiaTheme="minorEastAsia" w:hAnsi="Cambria Math"/>
+                  <w:i/>
+                </w:rPr>
+              </m:ctrlPr>
+            </m:sSubPr>
+            <m:e>
+              <m:r>
+                <w:rPr>
+                  <w:rFonts w:ascii="Cambria Math" w:eastAsiaTheme="minorEastAsia" w:hAnsi="Cambria Math"/>
+                </w:rPr>
+                <m:t>A</m:t>
+              </m:r>
+            </m:e>
+            <m:sub>
+              <m:r>
+                <w:rPr>
+                  <w:rFonts w:ascii="Cambria Math" w:eastAsiaTheme="minorEastAsia" w:hAnsi="Cambria Math"/>
+                </w:rPr>
+                <m:t>3</m:t>
+              </m:r>
+            </m:sub>
+          </m:sSub>
+          <m:r>
+            <w:rPr>
+              <w:rFonts w:ascii="Cambria Math" w:eastAsiaTheme="minorEastAsia" w:hAnsi="Cambria Math"/>
+            </w:rPr>
+            <m:t>⇾</m:t>
+          </m:r>
+          <m:r>
+            <w:rPr>
+              <w:rFonts w:ascii="Cambria Math" w:eastAsia="Times New Roman" w:hAnsi="Cambria Math" w:cs="Courier New"/>
+            </w:rPr>
+            <m:t xml:space="preserve"> </m:t>
+          </m:r>
+          <m:r>
+            <w:rPr>
+              <w:rFonts w:ascii="Cambria Math" w:hAnsi="Cambria Math"/>
+            </w:rPr>
+            <m:t>"detail"</m:t>
+          </m:r>
+          <m:r>
+            <w:rPr>
+              <w:rFonts w:ascii="Cambria Math" w:eastAsia="Times New Roman" w:hAnsi="Cambria Math" w:cs="Courier New"/>
+            </w:rPr>
+            <m:t>:</m:t>
+          </m:r>
+        </m:oMath>
+      </m:oMathPara>
+    </w:p>
+    <w:p>
+      <w:pPr>
+        <w:spacing w:after="0"/>
+        <w:ind w:left="360"/>
+        <w:rPr>
+          <w:rFonts w:ascii="Courier New" w:eastAsia="Times New Roman" w:hAnsi="Courier New" w:cs="Courier New"/>
+        </w:rPr>
+      </w:pPr>
+      <m:oMathPara>
+        <m:oMathParaPr>
+          <m:jc m:val="left"/>
+        </m:oMathParaPr>
+        <m:oMath>
+          <m:sSub>
+            <m:sSubPr>
+              <m:ctrlPr>
+                <w:rPr>
+                  <w:rFonts w:ascii="Cambria Math" w:eastAsia="Times New Roman" w:hAnsi="Cambria Math" w:cs="Courier New"/>
+                  <w:i/>
+                </w:rPr>
+              </m:ctrlPr>
+            </m:sSubPr>
+            <m:e>
+              <m:r>
+                <w:rPr>
+                  <w:rFonts w:ascii="Cambria Math" w:eastAsia="Times New Roman" w:hAnsi="Cambria Math" w:cs="Courier New"/>
+                </w:rPr>
+                <m:t>A</m:t>
+              </m:r>
+            </m:e>
+            <m:sub>
+              <m:r>
+                <w:rPr>
+                  <w:rFonts w:ascii="Cambria Math" w:eastAsia="Times New Roman" w:hAnsi="Cambria Math" w:cs="Courier New"/>
+                </w:rPr>
+                <m:t>4</m:t>
+              </m:r>
+            </m:sub>
+          </m:sSub>
+          <m:r>
+            <w:rPr>
+              <w:rFonts w:ascii="Cambria Math" w:eastAsiaTheme="minorEastAsia" w:hAnsi="Cambria Math"/>
+            </w:rPr>
+            <m:t>⇾</m:t>
+          </m:r>
+          <m:r>
+            <w:rPr>
+              <w:rFonts w:ascii="Cambria Math" w:eastAsia="Times New Roman" w:hAnsi="Cambria Math" w:cs="Courier New"/>
+            </w:rPr>
+            <m:t xml:space="preserve"> </m:t>
+          </m:r>
+          <m:r>
+            <w:rPr>
+              <w:rFonts w:ascii="Cambria Math" w:hAnsi="Cambria Math"/>
+            </w:rPr>
+            <m:t>"The provided input format is invalid."</m:t>
+          </m:r>
+        </m:oMath>
+      </m:oMathPara>
+    </w:p>
+    <w:p>
+      <w:pPr>
+        <w:spacing w:after="0"/>
+        <w:ind w:left="360"/>
+        <w:rPr>
+          <w:rFonts w:ascii="Courier New" w:eastAsia="Times New Roman" w:hAnsi="Courier New" w:cs="Courier New"/>
+        </w:rPr>
+      </w:pPr>
+      <m:oMathPara>
+        <m:oMathParaPr>
+          <m:jc m:val="left"/>
+        </m:oMathParaPr>
+        <m:oMath>
+          <m:sSub>
+            <m:sSubPr>
+              <m:ctrlPr>
+                <w:rPr>
+                  <w:rFonts w:ascii="Cambria Math" w:hAnsi="Cambria Math"/>
+                  <w:i/>
+                </w:rPr>
+              </m:ctrlPr>
+            </m:sSubPr>
+            <m:e>
+              <m:r>
+                <w:rPr>
+                  <w:rFonts w:ascii="Cambria Math" w:hAnsi="Cambria Math"/>
+                </w:rPr>
+                <m:t>B</m:t>
+              </m:r>
+            </m:e>
+            <m:sub>
+              <m:r>
+                <w:rPr>
+                  <w:rFonts w:ascii="Cambria Math" w:hAnsi="Cambria Math"/>
+                </w:rPr>
+                <m:t>1</m:t>
+              </m:r>
+            </m:sub>
+          </m:sSub>
+          <m:r>
+            <w:rPr>
+              <w:rFonts w:ascii="Cambria Math" w:eastAsiaTheme="minorEastAsia" w:hAnsi="Cambria Math"/>
+            </w:rPr>
+            <m:t>⇾{</m:t>
+          </m:r>
+        </m:oMath>
+      </m:oMathPara>
+    </w:p>
+    <w:p>
+      <w:pPr>
+        <w:spacing w:after="0"/>
+        <w:ind w:left="360"/>
+        <w:rPr>
+          <w:rFonts w:ascii="Courier New" w:eastAsia="Times New Roman" w:hAnsi="Courier New" w:cs="Courier New"/>
+        </w:rPr>
+      </w:pPr>
+      <m:oMathPara>
+        <m:oMathParaPr>
+          <m:jc m:val="left"/>
+        </m:oMathParaPr>
+        <m:oMath>
+          <m:sSub>
+            <m:sSubPr>
+              <m:ctrlPr>
+                <w:rPr>
+                  <w:rFonts w:ascii="Cambria Math" w:hAnsi="Cambria Math"/>
+                  <w:i/>
+                </w:rPr>
+              </m:ctrlPr>
+            </m:sSubPr>
+            <m:e>
+              <m:r>
+                <w:rPr>
+                  <w:rFonts w:ascii="Cambria Math" w:hAnsi="Cambria Math"/>
+                </w:rPr>
+                <m:t>B</m:t>
+              </m:r>
+            </m:e>
+            <m:sub>
+              <m:r>
+                <w:rPr>
+                  <w:rFonts w:ascii="Cambria Math" w:hAnsi="Cambria Math"/>
+                </w:rPr>
+                <m:t>2</m:t>
+              </m:r>
+            </m:sub>
+          </m:sSub>
+          <m:r>
+            <w:rPr>
+              <w:rFonts w:ascii="Cambria Math" w:eastAsiaTheme="minorEastAsia" w:hAnsi="Cambria Math"/>
+            </w:rPr>
+            <m:t>⇾{</m:t>
+          </m:r>
+        </m:oMath>
+      </m:oMathPara>
+    </w:p>
+    <w:p>
+      <w:pPr>
+        <w:spacing w:after="0"/>
+        <w:ind w:left="360"/>
+        <w:rPr>
+          <w:rFonts w:ascii="Courier New" w:eastAsia="Times New Roman" w:hAnsi="Courier New" w:cs="Courier New"/>
+        </w:rPr>
+      </w:pPr>
+      <m:oMathPara>
+        <m:oMathParaPr>
+          <m:jc m:val="left"/>
+        </m:oMathParaPr>
+        <m:oMath>
+          <m:sSub>
+            <m:sSubPr>
+              <m:ctrlPr>
+                <w:rPr>
+                  <w:rFonts w:ascii="Cambria Math" w:hAnsi="Cambria Math"/>
+                  <w:i/>
+                </w:rPr>
+              </m:ctrlPr>
+            </m:sSubPr>
+            <m:e>
+              <m:r>
+                <w:rPr>
+                  <w:rFonts w:ascii="Cambria Math" w:hAnsi="Cambria Math"/>
+                </w:rPr>
+                <m:t>B</m:t>
+              </m:r>
+            </m:e>
+            <m:sub>
+              <m:r>
+                <w:rPr>
+                  <w:rFonts w:ascii="Cambria Math" w:hAnsi="Cambria Math"/>
+                </w:rPr>
+                <m:t>3</m:t>
+              </m:r>
+            </m:sub>
+          </m:sSub>
+          <m:r>
+            <w:rPr>
+              <w:rFonts w:ascii="Cambria Math" w:eastAsiaTheme="minorEastAsia" w:hAnsi="Cambria Math"/>
+            </w:rPr>
+            <m:t>⇾}</m:t>
+          </m:r>
+        </m:oMath>
+      </m:oMathPara>
+    </w:p>
+    <w:p>
+      <w:pPr>
+        <w:spacing w:after="0"/>
+        <w:ind w:left="360"/>
+        <w:rPr>
+          <w:rFonts w:ascii="Courier New" w:eastAsia="Times New Roman" w:hAnsi="Courier New" w:cs="Courier New"/>
+        </w:rPr>
+      </w:pPr>
+      <m:oMathPara>
+        <m:oMathParaPr>
+          <m:jc m:val="left"/>
+        </m:oMathParaPr>
+        <m:oMath>
+          <m:sSub>
+            <m:sSubPr>
+              <m:ctrlPr>
+                <w:rPr>
+                  <w:rFonts w:ascii="Cambria Math" w:hAnsi="Cambria Math"/>
+                  <w:i/>
+                </w:rPr>
+              </m:ctrlPr>
+            </m:sSubPr>
+            <m:e>
+              <m:r>
+                <w:rPr>
+                  <w:rFonts w:ascii="Cambria Math" w:hAnsi="Cambria Math"/>
+                </w:rPr>
+                <m:t>B</m:t>
+              </m:r>
+            </m:e>
+            <m:sub>
+              <m:r>
+                <w:rPr>
+                  <w:rFonts w:ascii="Cambria Math" w:hAnsi="Cambria Math"/>
+                </w:rPr>
+                <m:t>4</m:t>
+              </m:r>
+            </m:sub>
+          </m:sSub>
+          <m:r>
+            <w:rPr>
+              <w:rFonts w:ascii="Cambria Math" w:eastAsiaTheme="minorEastAsia" w:hAnsi="Cambria Math"/>
+            </w:rPr>
+            <m:t>⇾{</m:t>
+          </m:r>
+        </m:oMath>
+      </m:oMathPara>
+    </w:p>
+    <w:p>
+      <w:pPr>
+        <w:spacing w:after="0"/>
+        <w:ind w:left="360"/>
+        <w:rPr>
+          <w:rFonts w:ascii="Courier New" w:eastAsia="Times New Roman" w:hAnsi="Courier New" w:cs="Courier New"/>
+        </w:rPr>
+      </w:pPr>
+      <m:oMathPara>
+        <m:oMathParaPr>
+          <m:jc m:val="left"/>
+        </m:oMathParaPr>
+        <m:oMath>
+          <m:sSub>
+            <m:sSubPr>
+              <m:ctrlPr>
+                <w:rPr>
+                  <w:rFonts w:ascii="Cambria Math" w:hAnsi="Cambria Math"/>
+                  <w:i/>
+                </w:rPr>
+              </m:ctrlPr>
+            </m:sSubPr>
+            <m:e>
+              <m:r>
+                <w:rPr>
+                  <w:rFonts w:ascii="Cambria Math" w:hAnsi="Cambria Math"/>
+                </w:rPr>
+                <m:t>B</m:t>
+              </m:r>
+            </m:e>
+            <m:sub>
+              <m:r>
+                <w:rPr>
+                  <w:rFonts w:ascii="Cambria Math" w:hAnsi="Cambria Math"/>
+                </w:rPr>
+                <m:t>5</m:t>
+              </m:r>
+            </m:sub>
+          </m:sSub>
+          <m:r>
+            <w:rPr>
+              <w:rFonts w:ascii="Cambria Math" w:eastAsiaTheme="minorEastAsia" w:hAnsi="Cambria Math"/>
+            </w:rPr>
+            <m:t>⇾</m:t>
+          </m:r>
+          <m:r>
+            <w:rPr>
+              <w:rFonts w:ascii="Cambria Math" w:eastAsiaTheme="minorEastAsia" w:hAnsi="Cambria Math"/>
+            </w:rPr>
+            <m:t>}</m:t>
+          </m:r>
+        </m:oMath>
+      </m:oMathPara>
+    </w:p>
+    <w:p>
+      <w:pPr>
+        <w:spacing w:after="0"/>
+        <w:ind w:left="360"/>
+        <w:rPr>
           <w:rFonts w:eastAsiaTheme="minorEastAsia"/>
         </w:rPr>
       </w:pPr>
+      <m:oMathPara>
+        <m:oMathParaPr>
+          <m:jc m:val="left"/>
+        </m:oMathParaPr>
+        <m:oMath>
+          <m:sSub>
+            <m:sSubPr>
+              <m:ctrlPr>
+                <w:rPr>
+                  <w:rFonts w:ascii="Cambria Math" w:hAnsi="Cambria Math"/>
+                  <w:i/>
+                </w:rPr>
+              </m:ctrlPr>
+            </m:sSubPr>
+            <m:e>
+              <m:r>
+                <w:rPr>
+                  <w:rFonts w:ascii="Cambria Math" w:hAnsi="Cambria Math"/>
+                </w:rPr>
+                <m:t>B</m:t>
+              </m:r>
+            </m:e>
+            <m:sub>
+              <m:r>
+                <w:rPr>
+                  <w:rFonts w:ascii="Cambria Math" w:hAnsi="Cambria Math"/>
+                </w:rPr>
+                <m:t>6</m:t>
+              </m:r>
+            </m:sub>
+          </m:sSub>
+          <m:r>
+            <w:rPr>
+              <w:rFonts w:ascii="Cambria Math" w:hAnsi="Cambria Math"/>
+            </w:rPr>
+            <m:t xml:space="preserve"> </m:t>
+          </m:r>
+          <m:r>
+            <w:rPr>
+              <w:rFonts w:ascii="Cambria Math" w:eastAsiaTheme="minorEastAsia" w:hAnsi="Cambria Math"/>
+            </w:rPr>
+            <m:t>⇾</m:t>
+          </m:r>
+          <m:r>
+            <w:rPr>
+              <w:rFonts w:ascii="Cambria Math" w:hAnsi="Cambria Math"/>
+            </w:rPr>
+            <m:t xml:space="preserve"> </m:t>
+          </m:r>
+          <m:r>
+            <w:rPr>
+              <w:rFonts w:ascii="Cambria Math" w:hAnsi="Cambria Math"/>
+            </w:rPr>
+            <m:t>}</m:t>
+          </m:r>
+        </m:oMath>
+      </m:oMathPara>
+    </w:p>
+    <w:p>
+      <w:pPr>
+        <w:spacing w:after="0"/>
+        <w:ind w:left="360"/>
+        <w:rPr>
+          <w:rFonts w:eastAsiaTheme="minorEastAsia"/>
+        </w:rPr>
+      </w:pPr>
+    </w:p>
+    <w:p>
+      <w:pPr>
+        <w:spacing w:after="0"/>
+        <w:ind w:left="360"/>
+        <w:rPr>
+          <w:rFonts w:eastAsiaTheme="minorEastAsia"/>
+        </w:rPr>
+      </w:pPr>
+      <m:oMathPara>
+        <m:oMath>
+          <m:r>
+            <w:rPr>
+              <w:rFonts w:ascii="Cambria Math" w:eastAsiaTheme="minorEastAsia" w:hAnsi="Cambria Math"/>
+            </w:rPr>
+            <m:t>}</m:t>
+          </m:r>
+        </m:oMath>
+      </m:oMathPara>
     </w:p>
     <w:p>
       <w:pPr>
@@ -6565,7 +7462,22 @@
         <w:t>n</w:t>
       </w:r>
       <w:r>
-        <w:t xml:space="preserve"> aufgetaucht, sodass sich unsere Variable Menge geändert hat.</w:t>
+        <w:t xml:space="preserve"> aufgetaucht, sodass sich unsere </w:t>
+      </w:r>
+      <w:r>
+        <w:t>Variable</w:t>
+      </w:r>
+      <w:r>
+        <w:t>nm</w:t>
+      </w:r>
+      <w:r>
+        <w:t>enge</w:t>
+      </w:r>
+      <w:r>
+        <w:t xml:space="preserve"> (Nichtterminale)</w:t>
+      </w:r>
+      <w:r>
+        <w:t xml:space="preserve"> geändert hat.</w:t>
       </w:r>
     </w:p>
     <w:p>
@@ -6577,20 +7489,826 @@
       </w:pPr>
     </w:p>
     <w:p>
+      <w:pPr>
+        <w:rPr>
+          <w:rFonts w:eastAsiaTheme="minorEastAsia"/>
+        </w:rPr>
+      </w:pPr>
       <m:oMathPara>
         <m:oMath>
+          <m:sSub>
+            <m:sSubPr>
+              <m:ctrlPr>
+                <w:rPr>
+                  <w:rFonts w:ascii="Cambria Math" w:hAnsi="Cambria Math"/>
+                  <w:i/>
+                </w:rPr>
+              </m:ctrlPr>
+            </m:sSubPr>
+            <m:e>
+              <m:r>
+                <w:rPr>
+                  <w:rFonts w:ascii="Cambria Math" w:hAnsi="Cambria Math"/>
+                </w:rPr>
+                <m:t>V</m:t>
+              </m:r>
+            </m:e>
+            <m:sub>
+              <m:r>
+                <w:rPr>
+                  <w:rFonts w:ascii="Cambria Math" w:hAnsi="Cambria Math"/>
+                </w:rPr>
+                <m:t>CNF</m:t>
+              </m:r>
+            </m:sub>
+          </m:sSub>
           <m:r>
             <w:rPr>
               <w:rFonts w:ascii="Cambria Math" w:hAnsi="Cambria Math"/>
             </w:rPr>
-            <m:t>V = { S;A;B;Z;D;T;G;F;X;O;E;C}</m:t>
+            <m:t xml:space="preserve"> = {</m:t>
+          </m:r>
+          <m:sSub>
+            <m:sSubPr>
+              <m:ctrlPr>
+                <w:rPr>
+                  <w:rFonts w:ascii="Cambria Math" w:hAnsi="Cambria Math"/>
+                  <w:i/>
+                </w:rPr>
+              </m:ctrlPr>
+            </m:sSubPr>
+            <m:e>
+              <m:r>
+                <w:rPr>
+                  <w:rFonts w:ascii="Cambria Math" w:hAnsi="Cambria Math"/>
+                </w:rPr>
+                <m:t>A</m:t>
+              </m:r>
+            </m:e>
+            <m:sub>
+              <m:r>
+                <w:rPr>
+                  <w:rFonts w:ascii="Cambria Math" w:hAnsi="Cambria Math"/>
+                </w:rPr>
+                <m:t>1</m:t>
+              </m:r>
+            </m:sub>
+          </m:sSub>
+          <m:r>
+            <w:rPr>
+              <w:rFonts w:ascii="Cambria Math" w:hAnsi="Cambria Math"/>
+            </w:rPr>
+            <m:t>;</m:t>
+          </m:r>
+          <m:sSub>
+            <m:sSubPr>
+              <m:ctrlPr>
+                <w:rPr>
+                  <w:rFonts w:ascii="Cambria Math" w:hAnsi="Cambria Math"/>
+                  <w:i/>
+                </w:rPr>
+              </m:ctrlPr>
+            </m:sSubPr>
+            <m:e>
+              <m:r>
+                <w:rPr>
+                  <w:rFonts w:ascii="Cambria Math" w:hAnsi="Cambria Math"/>
+                </w:rPr>
+                <m:t>A</m:t>
+              </m:r>
+            </m:e>
+            <m:sub>
+              <m:r>
+                <w:rPr>
+                  <w:rFonts w:ascii="Cambria Math" w:hAnsi="Cambria Math"/>
+                </w:rPr>
+                <m:t>2</m:t>
+              </m:r>
+            </m:sub>
+          </m:sSub>
+          <m:r>
+            <w:rPr>
+              <w:rFonts w:ascii="Cambria Math" w:hAnsi="Cambria Math"/>
+            </w:rPr>
+            <m:t>;</m:t>
+          </m:r>
+          <m:sSub>
+            <m:sSubPr>
+              <m:ctrlPr>
+                <w:rPr>
+                  <w:rFonts w:ascii="Cambria Math" w:hAnsi="Cambria Math"/>
+                  <w:i/>
+                </w:rPr>
+              </m:ctrlPr>
+            </m:sSubPr>
+            <m:e>
+              <m:r>
+                <w:rPr>
+                  <w:rFonts w:ascii="Cambria Math" w:hAnsi="Cambria Math"/>
+                </w:rPr>
+                <m:t>A</m:t>
+              </m:r>
+            </m:e>
+            <m:sub>
+              <m:r>
+                <w:rPr>
+                  <w:rFonts w:ascii="Cambria Math" w:hAnsi="Cambria Math"/>
+                </w:rPr>
+                <m:t>3</m:t>
+              </m:r>
+            </m:sub>
+          </m:sSub>
+          <m:r>
+            <w:rPr>
+              <w:rFonts w:ascii="Cambria Math" w:hAnsi="Cambria Math"/>
+            </w:rPr>
+            <m:t>;</m:t>
+          </m:r>
+          <m:sSub>
+            <m:sSubPr>
+              <m:ctrlPr>
+                <w:rPr>
+                  <w:rFonts w:ascii="Cambria Math" w:hAnsi="Cambria Math"/>
+                  <w:i/>
+                </w:rPr>
+              </m:ctrlPr>
+            </m:sSubPr>
+            <m:e>
+              <m:r>
+                <w:rPr>
+                  <w:rFonts w:ascii="Cambria Math" w:hAnsi="Cambria Math"/>
+                </w:rPr>
+                <m:t>A</m:t>
+              </m:r>
+            </m:e>
+            <m:sub>
+              <m:r>
+                <w:rPr>
+                  <w:rFonts w:ascii="Cambria Math" w:hAnsi="Cambria Math"/>
+                </w:rPr>
+                <m:t>4</m:t>
+              </m:r>
+            </m:sub>
+          </m:sSub>
+          <m:r>
+            <w:rPr>
+              <w:rFonts w:ascii="Cambria Math" w:hAnsi="Cambria Math"/>
+            </w:rPr>
+            <m:t>;</m:t>
+          </m:r>
+          <m:sSub>
+            <m:sSubPr>
+              <m:ctrlPr>
+                <w:rPr>
+                  <w:rFonts w:ascii="Cambria Math" w:hAnsi="Cambria Math"/>
+                  <w:i/>
+                </w:rPr>
+              </m:ctrlPr>
+            </m:sSubPr>
+            <m:e>
+              <m:r>
+                <w:rPr>
+                  <w:rFonts w:ascii="Cambria Math" w:hAnsi="Cambria Math"/>
+                </w:rPr>
+                <m:t>A</m:t>
+              </m:r>
+            </m:e>
+            <m:sub>
+              <m:r>
+                <w:rPr>
+                  <w:rFonts w:ascii="Cambria Math" w:hAnsi="Cambria Math"/>
+                </w:rPr>
+                <m:t>5</m:t>
+              </m:r>
+            </m:sub>
+          </m:sSub>
+          <m:r>
+            <w:rPr>
+              <w:rFonts w:ascii="Cambria Math" w:hAnsi="Cambria Math"/>
+            </w:rPr>
+            <m:t>;</m:t>
+          </m:r>
+          <m:sSub>
+            <m:sSubPr>
+              <m:ctrlPr>
+                <w:rPr>
+                  <w:rFonts w:ascii="Cambria Math" w:hAnsi="Cambria Math"/>
+                  <w:i/>
+                </w:rPr>
+              </m:ctrlPr>
+            </m:sSubPr>
+            <m:e>
+              <m:r>
+                <w:rPr>
+                  <w:rFonts w:ascii="Cambria Math" w:hAnsi="Cambria Math"/>
+                </w:rPr>
+                <m:t>A</m:t>
+              </m:r>
+            </m:e>
+            <m:sub>
+              <m:r>
+                <w:rPr>
+                  <w:rFonts w:ascii="Cambria Math" w:hAnsi="Cambria Math"/>
+                </w:rPr>
+                <m:t>6</m:t>
+              </m:r>
+            </m:sub>
+          </m:sSub>
+          <m:r>
+            <w:rPr>
+              <w:rFonts w:ascii="Cambria Math" w:hAnsi="Cambria Math"/>
+            </w:rPr>
+            <m:t>;</m:t>
+          </m:r>
+          <m:sSub>
+            <m:sSubPr>
+              <m:ctrlPr>
+                <w:rPr>
+                  <w:rFonts w:ascii="Cambria Math" w:hAnsi="Cambria Math"/>
+                  <w:i/>
+                </w:rPr>
+              </m:ctrlPr>
+            </m:sSubPr>
+            <m:e>
+              <m:r>
+                <w:rPr>
+                  <w:rFonts w:ascii="Cambria Math" w:hAnsi="Cambria Math"/>
+                </w:rPr>
+                <m:t>A</m:t>
+              </m:r>
+            </m:e>
+            <m:sub>
+              <m:r>
+                <w:rPr>
+                  <w:rFonts w:ascii="Cambria Math" w:hAnsi="Cambria Math"/>
+                </w:rPr>
+                <m:t>7</m:t>
+              </m:r>
+            </m:sub>
+          </m:sSub>
+          <m:r>
+            <w:rPr>
+              <w:rFonts w:ascii="Cambria Math" w:hAnsi="Cambria Math"/>
+            </w:rPr>
+            <m:t>;</m:t>
+          </m:r>
+          <m:sSub>
+            <m:sSubPr>
+              <m:ctrlPr>
+                <w:rPr>
+                  <w:rFonts w:ascii="Cambria Math" w:hAnsi="Cambria Math"/>
+                  <w:i/>
+                </w:rPr>
+              </m:ctrlPr>
+            </m:sSubPr>
+            <m:e>
+              <m:r>
+                <w:rPr>
+                  <w:rFonts w:ascii="Cambria Math" w:hAnsi="Cambria Math"/>
+                </w:rPr>
+                <m:t>C</m:t>
+              </m:r>
+            </m:e>
+            <m:sub>
+              <m:r>
+                <w:rPr>
+                  <w:rFonts w:ascii="Cambria Math" w:hAnsi="Cambria Math"/>
+                </w:rPr>
+                <m:t>1</m:t>
+              </m:r>
+            </m:sub>
+          </m:sSub>
+          <m:r>
+            <w:rPr>
+              <w:rFonts w:ascii="Cambria Math" w:hAnsi="Cambria Math"/>
+            </w:rPr>
+            <m:t>;</m:t>
+          </m:r>
+          <m:sSub>
+            <m:sSubPr>
+              <m:ctrlPr>
+                <w:rPr>
+                  <w:rFonts w:ascii="Cambria Math" w:hAnsi="Cambria Math"/>
+                  <w:i/>
+                </w:rPr>
+              </m:ctrlPr>
+            </m:sSubPr>
+            <m:e>
+              <m:r>
+                <w:rPr>
+                  <w:rFonts w:ascii="Cambria Math" w:hAnsi="Cambria Math"/>
+                </w:rPr>
+                <m:t>C</m:t>
+              </m:r>
+            </m:e>
+            <m:sub>
+              <m:r>
+                <w:rPr>
+                  <w:rFonts w:ascii="Cambria Math" w:hAnsi="Cambria Math"/>
+                </w:rPr>
+                <m:t>2</m:t>
+              </m:r>
+            </m:sub>
+          </m:sSub>
+          <m:r>
+            <w:rPr>
+              <w:rFonts w:ascii="Cambria Math" w:hAnsi="Cambria Math"/>
+            </w:rPr>
+            <m:t>;</m:t>
+          </m:r>
+          <m:sSub>
+            <m:sSubPr>
+              <m:ctrlPr>
+                <w:rPr>
+                  <w:rFonts w:ascii="Cambria Math" w:hAnsi="Cambria Math"/>
+                  <w:i/>
+                </w:rPr>
+              </m:ctrlPr>
+            </m:sSubPr>
+            <m:e>
+              <m:r>
+                <w:rPr>
+                  <w:rFonts w:ascii="Cambria Math" w:hAnsi="Cambria Math"/>
+                </w:rPr>
+                <m:t>C</m:t>
+              </m:r>
+            </m:e>
+            <m:sub>
+              <m:r>
+                <w:rPr>
+                  <w:rFonts w:ascii="Cambria Math" w:hAnsi="Cambria Math"/>
+                </w:rPr>
+                <m:t>3</m:t>
+              </m:r>
+            </m:sub>
+          </m:sSub>
+          <m:r>
+            <w:rPr>
+              <w:rFonts w:ascii="Cambria Math" w:hAnsi="Cambria Math"/>
+            </w:rPr>
+            <m:t>;</m:t>
+          </m:r>
+          <m:sSub>
+            <m:sSubPr>
+              <m:ctrlPr>
+                <w:rPr>
+                  <w:rFonts w:ascii="Cambria Math" w:hAnsi="Cambria Math"/>
+                  <w:i/>
+                </w:rPr>
+              </m:ctrlPr>
+            </m:sSubPr>
+            <m:e>
+              <m:r>
+                <w:rPr>
+                  <w:rFonts w:ascii="Cambria Math" w:hAnsi="Cambria Math"/>
+                </w:rPr>
+                <m:t>C</m:t>
+              </m:r>
+            </m:e>
+            <m:sub>
+              <m:r>
+                <w:rPr>
+                  <w:rFonts w:ascii="Cambria Math" w:hAnsi="Cambria Math"/>
+                </w:rPr>
+                <m:t>4</m:t>
+              </m:r>
+            </m:sub>
+          </m:sSub>
+          <m:r>
+            <w:rPr>
+              <w:rFonts w:ascii="Cambria Math" w:hAnsi="Cambria Math"/>
+            </w:rPr>
+            <m:t>;</m:t>
+          </m:r>
+          <m:sSub>
+            <m:sSubPr>
+              <m:ctrlPr>
+                <w:rPr>
+                  <w:rFonts w:ascii="Cambria Math" w:hAnsi="Cambria Math"/>
+                  <w:i/>
+                </w:rPr>
+              </m:ctrlPr>
+            </m:sSubPr>
+            <m:e>
+              <m:r>
+                <w:rPr>
+                  <w:rFonts w:ascii="Cambria Math" w:hAnsi="Cambria Math"/>
+                </w:rPr>
+                <m:t>C</m:t>
+              </m:r>
+            </m:e>
+            <m:sub>
+              <m:r>
+                <w:rPr>
+                  <w:rFonts w:ascii="Cambria Math" w:hAnsi="Cambria Math"/>
+                </w:rPr>
+                <m:t>5</m:t>
+              </m:r>
+            </m:sub>
+          </m:sSub>
+          <m:r>
+            <w:rPr>
+              <w:rFonts w:ascii="Cambria Math" w:hAnsi="Cambria Math"/>
+            </w:rPr>
+            <m:t>;</m:t>
+          </m:r>
+          <m:sSub>
+            <m:sSubPr>
+              <m:ctrlPr>
+                <w:rPr>
+                  <w:rFonts w:ascii="Cambria Math" w:hAnsi="Cambria Math"/>
+                  <w:i/>
+                </w:rPr>
+              </m:ctrlPr>
+            </m:sSubPr>
+            <m:e>
+              <m:r>
+                <w:rPr>
+                  <w:rFonts w:ascii="Cambria Math" w:hAnsi="Cambria Math"/>
+                </w:rPr>
+                <m:t>C</m:t>
+              </m:r>
+            </m:e>
+            <m:sub>
+              <m:r>
+                <w:rPr>
+                  <w:rFonts w:ascii="Cambria Math" w:hAnsi="Cambria Math"/>
+                </w:rPr>
+                <m:t>6</m:t>
+              </m:r>
+            </m:sub>
+          </m:sSub>
+          <m:r>
+            <w:rPr>
+              <w:rFonts w:ascii="Cambria Math" w:hAnsi="Cambria Math"/>
+            </w:rPr>
+            <m:t>;</m:t>
+          </m:r>
+          <m:sSub>
+            <m:sSubPr>
+              <m:ctrlPr>
+                <w:rPr>
+                  <w:rFonts w:ascii="Cambria Math" w:hAnsi="Cambria Math"/>
+                  <w:i/>
+                </w:rPr>
+              </m:ctrlPr>
+            </m:sSubPr>
+            <m:e>
+              <m:r>
+                <w:rPr>
+                  <w:rFonts w:ascii="Cambria Math" w:hAnsi="Cambria Math"/>
+                </w:rPr>
+                <m:t>C</m:t>
+              </m:r>
+            </m:e>
+            <m:sub>
+              <m:r>
+                <w:rPr>
+                  <w:rFonts w:ascii="Cambria Math" w:hAnsi="Cambria Math"/>
+                </w:rPr>
+                <m:t>7</m:t>
+              </m:r>
+            </m:sub>
+          </m:sSub>
+          <m:r>
+            <w:rPr>
+              <w:rFonts w:ascii="Cambria Math" w:hAnsi="Cambria Math"/>
+            </w:rPr>
+            <m:t>;</m:t>
+          </m:r>
+          <m:sSub>
+            <m:sSubPr>
+              <m:ctrlPr>
+                <w:rPr>
+                  <w:rFonts w:ascii="Cambria Math" w:hAnsi="Cambria Math"/>
+                  <w:i/>
+                </w:rPr>
+              </m:ctrlPr>
+            </m:sSubPr>
+            <m:e>
+              <m:r>
+                <w:rPr>
+                  <w:rFonts w:ascii="Cambria Math" w:hAnsi="Cambria Math"/>
+                </w:rPr>
+                <m:t>C</m:t>
+              </m:r>
+            </m:e>
+            <m:sub>
+              <m:r>
+                <w:rPr>
+                  <w:rFonts w:ascii="Cambria Math" w:hAnsi="Cambria Math"/>
+                </w:rPr>
+                <m:t>8</m:t>
+              </m:r>
+            </m:sub>
+          </m:sSub>
+          <m:r>
+            <w:rPr>
+              <w:rFonts w:ascii="Cambria Math" w:hAnsi="Cambria Math"/>
+            </w:rPr>
+            <m:t>;</m:t>
+          </m:r>
+          <m:sSub>
+            <m:sSubPr>
+              <m:ctrlPr>
+                <w:rPr>
+                  <w:rFonts w:ascii="Cambria Math" w:hAnsi="Cambria Math"/>
+                  <w:i/>
+                </w:rPr>
+              </m:ctrlPr>
+            </m:sSubPr>
+            <m:e>
+              <m:r>
+                <w:rPr>
+                  <w:rFonts w:ascii="Cambria Math" w:hAnsi="Cambria Math"/>
+                </w:rPr>
+                <m:t>C</m:t>
+              </m:r>
+            </m:e>
+            <m:sub>
+              <m:r>
+                <w:rPr>
+                  <w:rFonts w:ascii="Cambria Math" w:hAnsi="Cambria Math"/>
+                </w:rPr>
+                <m:t>9</m:t>
+              </m:r>
+            </m:sub>
+          </m:sSub>
+          <m:r>
+            <w:rPr>
+              <w:rFonts w:ascii="Cambria Math" w:hAnsi="Cambria Math"/>
+            </w:rPr>
+            <m:t>;</m:t>
+          </m:r>
+          <m:sSub>
+            <m:sSubPr>
+              <m:ctrlPr>
+                <w:rPr>
+                  <w:rFonts w:ascii="Cambria Math" w:hAnsi="Cambria Math"/>
+                  <w:i/>
+                </w:rPr>
+              </m:ctrlPr>
+            </m:sSubPr>
+            <m:e>
+              <m:r>
+                <w:rPr>
+                  <w:rFonts w:ascii="Cambria Math" w:hAnsi="Cambria Math"/>
+                </w:rPr>
+                <m:t>C</m:t>
+              </m:r>
+            </m:e>
+            <m:sub>
+              <m:r>
+                <w:rPr>
+                  <w:rFonts w:ascii="Cambria Math" w:hAnsi="Cambria Math"/>
+                </w:rPr>
+                <m:t>10</m:t>
+              </m:r>
+            </m:sub>
+          </m:sSub>
+          <m:r>
+            <w:rPr>
+              <w:rFonts w:ascii="Cambria Math" w:hAnsi="Cambria Math"/>
+            </w:rPr>
+            <m:t>;</m:t>
+          </m:r>
+          <m:sSub>
+            <m:sSubPr>
+              <m:ctrlPr>
+                <w:rPr>
+                  <w:rFonts w:ascii="Cambria Math" w:hAnsi="Cambria Math"/>
+                  <w:i/>
+                </w:rPr>
+              </m:ctrlPr>
+            </m:sSubPr>
+            <m:e>
+              <m:r>
+                <w:rPr>
+                  <w:rFonts w:ascii="Cambria Math" w:hAnsi="Cambria Math"/>
+                </w:rPr>
+                <m:t>C</m:t>
+              </m:r>
+            </m:e>
+            <m:sub>
+              <m:r>
+                <w:rPr>
+                  <w:rFonts w:ascii="Cambria Math" w:hAnsi="Cambria Math"/>
+                </w:rPr>
+                <m:t>11</m:t>
+              </m:r>
+            </m:sub>
+          </m:sSub>
+          <m:r>
+            <w:rPr>
+              <w:rFonts w:ascii="Cambria Math" w:hAnsi="Cambria Math"/>
+            </w:rPr>
+            <m:t>;</m:t>
+          </m:r>
+          <m:sSub>
+            <m:sSubPr>
+              <m:ctrlPr>
+                <w:rPr>
+                  <w:rFonts w:ascii="Cambria Math" w:hAnsi="Cambria Math"/>
+                  <w:i/>
+                </w:rPr>
+              </m:ctrlPr>
+            </m:sSubPr>
+            <m:e>
+              <m:r>
+                <w:rPr>
+                  <w:rFonts w:ascii="Cambria Math" w:hAnsi="Cambria Math"/>
+                </w:rPr>
+                <m:t>B</m:t>
+              </m:r>
+            </m:e>
+            <m:sub>
+              <m:r>
+                <w:rPr>
+                  <w:rFonts w:ascii="Cambria Math" w:hAnsi="Cambria Math"/>
+                </w:rPr>
+                <m:t>1</m:t>
+              </m:r>
+            </m:sub>
+          </m:sSub>
+          <m:r>
+            <w:rPr>
+              <w:rFonts w:ascii="Cambria Math" w:hAnsi="Cambria Math"/>
+            </w:rPr>
+            <m:t>;</m:t>
+          </m:r>
+          <m:sSub>
+            <m:sSubPr>
+              <m:ctrlPr>
+                <w:rPr>
+                  <w:rFonts w:ascii="Cambria Math" w:hAnsi="Cambria Math"/>
+                  <w:i/>
+                </w:rPr>
+              </m:ctrlPr>
+            </m:sSubPr>
+            <m:e>
+              <m:r>
+                <w:rPr>
+                  <w:rFonts w:ascii="Cambria Math" w:hAnsi="Cambria Math"/>
+                </w:rPr>
+                <m:t>B</m:t>
+              </m:r>
+            </m:e>
+            <m:sub>
+              <m:r>
+                <w:rPr>
+                  <w:rFonts w:ascii="Cambria Math" w:hAnsi="Cambria Math"/>
+                </w:rPr>
+                <m:t>2</m:t>
+              </m:r>
+            </m:sub>
+          </m:sSub>
+          <m:r>
+            <w:rPr>
+              <w:rFonts w:ascii="Cambria Math" w:hAnsi="Cambria Math"/>
+            </w:rPr>
+            <m:t>;</m:t>
+          </m:r>
+          <m:sSub>
+            <m:sSubPr>
+              <m:ctrlPr>
+                <w:rPr>
+                  <w:rFonts w:ascii="Cambria Math" w:hAnsi="Cambria Math"/>
+                  <w:i/>
+                </w:rPr>
+              </m:ctrlPr>
+            </m:sSubPr>
+            <m:e>
+              <m:r>
+                <w:rPr>
+                  <w:rFonts w:ascii="Cambria Math" w:hAnsi="Cambria Math"/>
+                </w:rPr>
+                <m:t>B</m:t>
+              </m:r>
+            </m:e>
+            <m:sub>
+              <m:r>
+                <w:rPr>
+                  <w:rFonts w:ascii="Cambria Math" w:hAnsi="Cambria Math"/>
+                </w:rPr>
+                <m:t>3</m:t>
+              </m:r>
+            </m:sub>
+          </m:sSub>
+          <m:r>
+            <w:rPr>
+              <w:rFonts w:ascii="Cambria Math" w:hAnsi="Cambria Math"/>
+            </w:rPr>
+            <m:t>;</m:t>
+          </m:r>
+          <m:sSub>
+            <m:sSubPr>
+              <m:ctrlPr>
+                <w:rPr>
+                  <w:rFonts w:ascii="Cambria Math" w:hAnsi="Cambria Math"/>
+                  <w:i/>
+                </w:rPr>
+              </m:ctrlPr>
+            </m:sSubPr>
+            <m:e>
+              <m:r>
+                <w:rPr>
+                  <w:rFonts w:ascii="Cambria Math" w:hAnsi="Cambria Math"/>
+                </w:rPr>
+                <m:t>B</m:t>
+              </m:r>
+            </m:e>
+            <m:sub>
+              <m:r>
+                <w:rPr>
+                  <w:rFonts w:ascii="Cambria Math" w:hAnsi="Cambria Math"/>
+                </w:rPr>
+                <m:t>4</m:t>
+              </m:r>
+            </m:sub>
+          </m:sSub>
+          <m:r>
+            <w:rPr>
+              <w:rFonts w:ascii="Cambria Math" w:hAnsi="Cambria Math"/>
+            </w:rPr>
+            <m:t>;</m:t>
+          </m:r>
+          <m:sSub>
+            <m:sSubPr>
+              <m:ctrlPr>
+                <w:rPr>
+                  <w:rFonts w:ascii="Cambria Math" w:hAnsi="Cambria Math"/>
+                  <w:i/>
+                </w:rPr>
+              </m:ctrlPr>
+            </m:sSubPr>
+            <m:e>
+              <m:r>
+                <w:rPr>
+                  <w:rFonts w:ascii="Cambria Math" w:hAnsi="Cambria Math"/>
+                </w:rPr>
+                <m:t>B</m:t>
+              </m:r>
+            </m:e>
+            <m:sub>
+              <m:r>
+                <w:rPr>
+                  <w:rFonts w:ascii="Cambria Math" w:hAnsi="Cambria Math"/>
+                </w:rPr>
+                <m:t>5</m:t>
+              </m:r>
+            </m:sub>
+          </m:sSub>
+          <m:r>
+            <w:rPr>
+              <w:rFonts w:ascii="Cambria Math" w:hAnsi="Cambria Math"/>
+            </w:rPr>
+            <m:t>;</m:t>
+          </m:r>
+          <m:sSub>
+            <m:sSubPr>
+              <m:ctrlPr>
+                <w:rPr>
+                  <w:rFonts w:ascii="Cambria Math" w:hAnsi="Cambria Math"/>
+                  <w:i/>
+                </w:rPr>
+              </m:ctrlPr>
+            </m:sSubPr>
+            <m:e>
+              <m:r>
+                <w:rPr>
+                  <w:rFonts w:ascii="Cambria Math" w:hAnsi="Cambria Math"/>
+                </w:rPr>
+                <m:t>B</m:t>
+              </m:r>
+            </m:e>
+            <m:sub>
+              <m:r>
+                <w:rPr>
+                  <w:rFonts w:ascii="Cambria Math" w:hAnsi="Cambria Math"/>
+                </w:rPr>
+                <m:t>6</m:t>
+              </m:r>
+            </m:sub>
+          </m:sSub>
+          <m:r>
+            <w:rPr>
+              <w:rFonts w:ascii="Cambria Math" w:hAnsi="Cambria Math"/>
+            </w:rPr>
+            <m:t>}</m:t>
           </m:r>
         </m:oMath>
       </m:oMathPara>
     </w:p>
-    <w:p>
-      <w:r>
-        <w:t>Allerdings bleibt die Ausgabe unverändert.</w:t>
+    <w:p/>
+    <w:p>
+      <w:r>
+        <w:t>Allerdings bleibt die Ausgabe unverändert</w:t>
+      </w:r>
+      <w:r>
+        <w:t xml:space="preserve"> und das Alphabet ist gleich, nur die Produktionsregeln und die Variablenmenge haben sich jeweils verändert, sodass wir sie in der CNF haben</w:t>
+      </w:r>
+      <w:r>
+        <w:t>.</w:t>
       </w:r>
     </w:p>
     <w:p>
@@ -6651,8 +8369,6 @@
       </w:r>
     </w:p>
     <w:p>
-      <w:bookmarkStart w:id="1" w:name="_GoBack"/>
-      <w:bookmarkEnd w:id="1"/>
       <w:r>
         <w:br/>
       </w:r>
@@ -6671,7 +8387,7 @@
           <w:szCs w:val="24"/>
         </w:rPr>
       </w:pPr>
-      <w:bookmarkStart w:id="2" w:name="_Toc151083641"/>
+      <w:bookmarkStart w:id="2" w:name="_Toc152023625"/>
       <w:r>
         <w:rPr>
           <w:rFonts w:ascii="Arial" w:eastAsia="Arial" w:hAnsi="Arial" w:cs="Arial"/>
@@ -6760,6 +8476,7 @@
           <w:szCs w:val="24"/>
         </w:rPr>
       </w:pPr>
+      <w:bookmarkStart w:id="3" w:name="_Toc152023626"/>
       <w:r>
         <w:rPr>
           <w:rFonts w:ascii="Arial" w:eastAsia="Arial" w:hAnsi="Arial" w:cs="Arial"/>
@@ -6769,6 +8486,7 @@
         </w:rPr>
         <w:t>Ausgangssprache</w:t>
       </w:r>
+      <w:bookmarkEnd w:id="3"/>
     </w:p>
     <w:p/>
     <w:p>
@@ -6812,8 +8530,51 @@
           <w:u w:val="single"/>
           <w:lang w:val="fr-FR"/>
         </w:rPr>
-        <w:t>&lt;bash-script&gt; ::= &lt;greeting&gt; &lt;</w:t>
-      </w:r>
+        <w:t>&lt;</w:t>
+      </w:r>
+      <w:proofErr w:type="spellStart"/>
+      <w:proofErr w:type="gramStart"/>
+      <w:r>
+        <w:rPr>
+          <w:b/>
+          <w:i/>
+          <w:u w:val="single"/>
+          <w:lang w:val="fr-FR"/>
+        </w:rPr>
+        <w:t>bash</w:t>
+      </w:r>
+      <w:proofErr w:type="spellEnd"/>
+      <w:proofErr w:type="gramEnd"/>
+      <w:r>
+        <w:rPr>
+          <w:b/>
+          <w:i/>
+          <w:u w:val="single"/>
+          <w:lang w:val="fr-FR"/>
+        </w:rPr>
+        <w:t>-script&gt; ::= &lt;</w:t>
+      </w:r>
+      <w:proofErr w:type="spellStart"/>
+      <w:r>
+        <w:rPr>
+          <w:b/>
+          <w:i/>
+          <w:u w:val="single"/>
+          <w:lang w:val="fr-FR"/>
+        </w:rPr>
+        <w:t>greeting</w:t>
+      </w:r>
+      <w:proofErr w:type="spellEnd"/>
+      <w:r>
+        <w:rPr>
+          <w:b/>
+          <w:i/>
+          <w:u w:val="single"/>
+          <w:lang w:val="fr-FR"/>
+        </w:rPr>
+        <w:t>&gt; &lt;</w:t>
+      </w:r>
+      <w:proofErr w:type="spellStart"/>
       <w:r>
         <w:rPr>
           <w:b/>
@@ -6830,7 +8591,57 @@
           <w:u w:val="single"/>
           <w:lang w:val="fr-FR"/>
         </w:rPr>
-        <w:t>onditional-execution&gt; &lt;file-operation&gt; &lt;read-input&gt;</w:t>
+        <w:t>onditional-execution</w:t>
+      </w:r>
+      <w:proofErr w:type="spellEnd"/>
+      <w:r>
+        <w:rPr>
+          <w:b/>
+          <w:i/>
+          <w:u w:val="single"/>
+          <w:lang w:val="fr-FR"/>
+        </w:rPr>
+        <w:t>&gt; &lt;file-</w:t>
+      </w:r>
+      <w:proofErr w:type="spellStart"/>
+      <w:r>
+        <w:rPr>
+          <w:b/>
+          <w:i/>
+          <w:u w:val="single"/>
+          <w:lang w:val="fr-FR"/>
+        </w:rPr>
+        <w:t>operation</w:t>
+      </w:r>
+      <w:proofErr w:type="spellEnd"/>
+      <w:r>
+        <w:rPr>
+          <w:b/>
+          <w:i/>
+          <w:u w:val="single"/>
+          <w:lang w:val="fr-FR"/>
+        </w:rPr>
+        <w:t>&gt; &lt;</w:t>
+      </w:r>
+      <w:proofErr w:type="spellStart"/>
+      <w:r>
+        <w:rPr>
+          <w:b/>
+          <w:i/>
+          <w:u w:val="single"/>
+          <w:lang w:val="fr-FR"/>
+        </w:rPr>
+        <w:t>read</w:t>
+      </w:r>
+      <w:proofErr w:type="spellEnd"/>
+      <w:r>
+        <w:rPr>
+          <w:b/>
+          <w:i/>
+          <w:u w:val="single"/>
+          <w:lang w:val="fr-FR"/>
+        </w:rPr>
+        <w:t>-input&gt;</w:t>
       </w:r>
     </w:p>
     <w:p>
@@ -6854,7 +8665,49 @@
           <w:u w:val="single"/>
           <w:lang w:val="fr-FR"/>
         </w:rPr>
-        <w:t>&lt;greeting&gt; ::= "echo" &lt;string&gt;</w:t>
+        <w:t>&lt;</w:t>
+      </w:r>
+      <w:proofErr w:type="spellStart"/>
+      <w:proofErr w:type="gramStart"/>
+      <w:r>
+        <w:rPr>
+          <w:b/>
+          <w:i/>
+          <w:u w:val="single"/>
+          <w:lang w:val="fr-FR"/>
+        </w:rPr>
+        <w:t>greeting</w:t>
+      </w:r>
+      <w:proofErr w:type="spellEnd"/>
+      <w:proofErr w:type="gramEnd"/>
+      <w:r>
+        <w:rPr>
+          <w:b/>
+          <w:i/>
+          <w:u w:val="single"/>
+          <w:lang w:val="fr-FR"/>
+        </w:rPr>
+        <w:t>&gt; ::= "</w:t>
+      </w:r>
+      <w:proofErr w:type="spellStart"/>
+      <w:r>
+        <w:rPr>
+          <w:b/>
+          <w:i/>
+          <w:u w:val="single"/>
+          <w:lang w:val="fr-FR"/>
+        </w:rPr>
+        <w:t>echo</w:t>
+      </w:r>
+      <w:proofErr w:type="spellEnd"/>
+      <w:r>
+        <w:rPr>
+          <w:b/>
+          <w:i/>
+          <w:u w:val="single"/>
+          <w:lang w:val="fr-FR"/>
+        </w:rPr>
+        <w:t>" &lt;string&gt;</w:t>
       </w:r>
     </w:p>
     <w:p>
@@ -6878,7 +8731,78 @@
           <w:u w:val="single"/>
           <w:lang w:val="fr-FR"/>
         </w:rPr>
-        <w:t>&lt;conditional-execution&gt; ::= "if" "[" &lt;condition&gt; "]" "then" &lt;bash-script&gt; "fi"</w:t>
+        <w:t>&lt;</w:t>
+      </w:r>
+      <w:proofErr w:type="spellStart"/>
+      <w:proofErr w:type="gramStart"/>
+      <w:r>
+        <w:rPr>
+          <w:b/>
+          <w:i/>
+          <w:u w:val="single"/>
+          <w:lang w:val="fr-FR"/>
+        </w:rPr>
+        <w:t>conditional</w:t>
+      </w:r>
+      <w:proofErr w:type="gramEnd"/>
+      <w:r>
+        <w:rPr>
+          <w:b/>
+          <w:i/>
+          <w:u w:val="single"/>
+          <w:lang w:val="fr-FR"/>
+        </w:rPr>
+        <w:t>-execution</w:t>
+      </w:r>
+      <w:proofErr w:type="spellEnd"/>
+      <w:r>
+        <w:rPr>
+          <w:b/>
+          <w:i/>
+          <w:u w:val="single"/>
+          <w:lang w:val="fr-FR"/>
+        </w:rPr>
+        <w:t>&gt; ::= "if" "[" &lt;condition&gt; "]" "</w:t>
+      </w:r>
+      <w:proofErr w:type="spellStart"/>
+      <w:r>
+        <w:rPr>
+          <w:b/>
+          <w:i/>
+          <w:u w:val="single"/>
+          <w:lang w:val="fr-FR"/>
+        </w:rPr>
+        <w:t>then</w:t>
+      </w:r>
+      <w:proofErr w:type="spellEnd"/>
+      <w:r>
+        <w:rPr>
+          <w:b/>
+          <w:i/>
+          <w:u w:val="single"/>
+          <w:lang w:val="fr-FR"/>
+        </w:rPr>
+        <w:t>" &lt;</w:t>
+      </w:r>
+      <w:proofErr w:type="spellStart"/>
+      <w:r>
+        <w:rPr>
+          <w:b/>
+          <w:i/>
+          <w:u w:val="single"/>
+          <w:lang w:val="fr-FR"/>
+        </w:rPr>
+        <w:t>bash</w:t>
+      </w:r>
+      <w:proofErr w:type="spellEnd"/>
+      <w:r>
+        <w:rPr>
+          <w:b/>
+          <w:i/>
+          <w:u w:val="single"/>
+          <w:lang w:val="fr-FR"/>
+        </w:rPr>
+        <w:t>-script&gt; "fi"</w:t>
       </w:r>
     </w:p>
     <w:p>
@@ -6902,7 +8826,47 @@
           <w:u w:val="single"/>
           <w:lang w:val="fr-FR"/>
         </w:rPr>
-        <w:t>&lt;condition&gt; ::= &lt;comparison&gt;</w:t>
+        <w:t>&lt;</w:t>
+      </w:r>
+      <w:proofErr w:type="gramStart"/>
+      <w:r>
+        <w:rPr>
+          <w:b/>
+          <w:i/>
+          <w:u w:val="single"/>
+          <w:lang w:val="fr-FR"/>
+        </w:rPr>
+        <w:t>condition</w:t>
+      </w:r>
+      <w:proofErr w:type="gramEnd"/>
+      <w:r>
+        <w:rPr>
+          <w:b/>
+          <w:i/>
+          <w:u w:val="single"/>
+          <w:lang w:val="fr-FR"/>
+        </w:rPr>
+        <w:t>&gt; ::= &lt;</w:t>
+      </w:r>
+      <w:proofErr w:type="spellStart"/>
+      <w:r>
+        <w:rPr>
+          <w:b/>
+          <w:i/>
+          <w:u w:val="single"/>
+          <w:lang w:val="fr-FR"/>
+        </w:rPr>
+        <w:t>comparison</w:t>
+      </w:r>
+      <w:proofErr w:type="spellEnd"/>
+      <w:r>
+        <w:rPr>
+          <w:b/>
+          <w:i/>
+          <w:u w:val="single"/>
+          <w:lang w:val="fr-FR"/>
+        </w:rPr>
+        <w:t>&gt;</w:t>
       </w:r>
     </w:p>
     <w:p>
@@ -6926,7 +8890,89 @@
           <w:u w:val="single"/>
           <w:lang w:val="fr-FR"/>
         </w:rPr>
-        <w:t>&lt;comparison&gt; ::= &lt;number&gt; &lt;comparison-operator&gt; &lt;number&gt;</w:t>
+        <w:t>&lt;</w:t>
+      </w:r>
+      <w:proofErr w:type="spellStart"/>
+      <w:proofErr w:type="gramStart"/>
+      <w:r>
+        <w:rPr>
+          <w:b/>
+          <w:i/>
+          <w:u w:val="single"/>
+          <w:lang w:val="fr-FR"/>
+        </w:rPr>
+        <w:t>comparison</w:t>
+      </w:r>
+      <w:proofErr w:type="spellEnd"/>
+      <w:proofErr w:type="gramEnd"/>
+      <w:r>
+        <w:rPr>
+          <w:b/>
+          <w:i/>
+          <w:u w:val="single"/>
+          <w:lang w:val="fr-FR"/>
+        </w:rPr>
+        <w:t>&gt; ::= &lt;</w:t>
+      </w:r>
+      <w:proofErr w:type="spellStart"/>
+      <w:r>
+        <w:rPr>
+          <w:b/>
+          <w:i/>
+          <w:u w:val="single"/>
+          <w:lang w:val="fr-FR"/>
+        </w:rPr>
+        <w:t>number</w:t>
+      </w:r>
+      <w:proofErr w:type="spellEnd"/>
+      <w:r>
+        <w:rPr>
+          <w:b/>
+          <w:i/>
+          <w:u w:val="single"/>
+          <w:lang w:val="fr-FR"/>
+        </w:rPr>
+        <w:t>&gt; &lt;</w:t>
+      </w:r>
+      <w:proofErr w:type="spellStart"/>
+      <w:r>
+        <w:rPr>
+          <w:b/>
+          <w:i/>
+          <w:u w:val="single"/>
+          <w:lang w:val="fr-FR"/>
+        </w:rPr>
+        <w:t>comparison-operator</w:t>
+      </w:r>
+      <w:proofErr w:type="spellEnd"/>
+      <w:r>
+        <w:rPr>
+          <w:b/>
+          <w:i/>
+          <w:u w:val="single"/>
+          <w:lang w:val="fr-FR"/>
+        </w:rPr>
+        <w:t>&gt; &lt;</w:t>
+      </w:r>
+      <w:proofErr w:type="spellStart"/>
+      <w:r>
+        <w:rPr>
+          <w:b/>
+          <w:i/>
+          <w:u w:val="single"/>
+          <w:lang w:val="fr-FR"/>
+        </w:rPr>
+        <w:t>number</w:t>
+      </w:r>
+      <w:proofErr w:type="spellEnd"/>
+      <w:r>
+        <w:rPr>
+          <w:b/>
+          <w:i/>
+          <w:u w:val="single"/>
+          <w:lang w:val="fr-FR"/>
+        </w:rPr>
+        <w:t>&gt;</w:t>
       </w:r>
     </w:p>
     <w:p>
@@ -6950,7 +8996,79 @@
           <w:u w:val="single"/>
           <w:lang w:val="fr-FR"/>
         </w:rPr>
-        <w:t>&lt;comparison-operator&gt; ::= "-eq" | "-ne" | "-lt" | "-le" | "-gt" | "-ge"</w:t>
+        <w:lastRenderedPageBreak/>
+        <w:t>&lt;</w:t>
+      </w:r>
+      <w:proofErr w:type="spellStart"/>
+      <w:proofErr w:type="gramStart"/>
+      <w:r>
+        <w:rPr>
+          <w:b/>
+          <w:i/>
+          <w:u w:val="single"/>
+          <w:lang w:val="fr-FR"/>
+        </w:rPr>
+        <w:t>comparison</w:t>
+      </w:r>
+      <w:proofErr w:type="gramEnd"/>
+      <w:r>
+        <w:rPr>
+          <w:b/>
+          <w:i/>
+          <w:u w:val="single"/>
+          <w:lang w:val="fr-FR"/>
+        </w:rPr>
+        <w:t>-operator</w:t>
+      </w:r>
+      <w:proofErr w:type="spellEnd"/>
+      <w:r>
+        <w:rPr>
+          <w:b/>
+          <w:i/>
+          <w:u w:val="single"/>
+          <w:lang w:val="fr-FR"/>
+        </w:rPr>
+        <w:t>&gt; ::= "-eq" | "-ne" | "-</w:t>
+      </w:r>
+      <w:proofErr w:type="spellStart"/>
+      <w:r>
+        <w:rPr>
+          <w:b/>
+          <w:i/>
+          <w:u w:val="single"/>
+          <w:lang w:val="fr-FR"/>
+        </w:rPr>
+        <w:t>lt</w:t>
+      </w:r>
+      <w:proofErr w:type="spellEnd"/>
+      <w:r>
+        <w:rPr>
+          <w:b/>
+          <w:i/>
+          <w:u w:val="single"/>
+          <w:lang w:val="fr-FR"/>
+        </w:rPr>
+        <w:t>" | "-le" | "-gt" | "-</w:t>
+      </w:r>
+      <w:proofErr w:type="spellStart"/>
+      <w:r>
+        <w:rPr>
+          <w:b/>
+          <w:i/>
+          <w:u w:val="single"/>
+          <w:lang w:val="fr-FR"/>
+        </w:rPr>
+        <w:t>ge</w:t>
+      </w:r>
+      <w:proofErr w:type="spellEnd"/>
+      <w:r>
+        <w:rPr>
+          <w:b/>
+          <w:i/>
+          <w:u w:val="single"/>
+          <w:lang w:val="fr-FR"/>
+        </w:rPr>
+        <w:t>"</w:t>
       </w:r>
     </w:p>
     <w:p>
@@ -6972,7 +9090,61 @@
           <w:i/>
           <w:u w:val="single"/>
         </w:rPr>
-        <w:t>&lt;file-operation&gt; ::= "echo" &lt;string&gt; "&gt;" &lt;filename&gt;</w:t>
+        <w:t>&lt;file-operation</w:t>
+      </w:r>
+      <w:proofErr w:type="gramStart"/>
+      <w:r>
+        <w:rPr>
+          <w:b/>
+          <w:i/>
+          <w:u w:val="single"/>
+        </w:rPr>
+        <w:t>&gt; ::=</w:t>
+      </w:r>
+      <w:proofErr w:type="gramEnd"/>
+      <w:r>
+        <w:rPr>
+          <w:b/>
+          <w:i/>
+          <w:u w:val="single"/>
+        </w:rPr>
+        <w:t xml:space="preserve"> "echo" &lt;</w:t>
+      </w:r>
+      <w:proofErr w:type="spellStart"/>
+      <w:r>
+        <w:rPr>
+          <w:b/>
+          <w:i/>
+          <w:u w:val="single"/>
+        </w:rPr>
+        <w:t>string</w:t>
+      </w:r>
+      <w:proofErr w:type="spellEnd"/>
+      <w:r>
+        <w:rPr>
+          <w:b/>
+          <w:i/>
+          <w:u w:val="single"/>
+        </w:rPr>
+        <w:t>&gt; "&gt;" &lt;</w:t>
+      </w:r>
+      <w:proofErr w:type="spellStart"/>
+      <w:r>
+        <w:rPr>
+          <w:b/>
+          <w:i/>
+          <w:u w:val="single"/>
+        </w:rPr>
+        <w:t>filename</w:t>
+      </w:r>
+      <w:proofErr w:type="spellEnd"/>
+      <w:r>
+        <w:rPr>
+          <w:b/>
+          <w:i/>
+          <w:u w:val="single"/>
+        </w:rPr>
+        <w:t>&gt;</w:t>
       </w:r>
     </w:p>
     <w:p>
@@ -6996,7 +9168,29 @@
           <w:u w:val="single"/>
           <w:lang w:val="fr-FR"/>
         </w:rPr>
-        <w:t>&lt;filename&gt; ::= &lt;stri</w:t>
+        <w:t>&lt;</w:t>
+      </w:r>
+      <w:proofErr w:type="spellStart"/>
+      <w:proofErr w:type="gramStart"/>
+      <w:r>
+        <w:rPr>
+          <w:b/>
+          <w:i/>
+          <w:u w:val="single"/>
+          <w:lang w:val="fr-FR"/>
+        </w:rPr>
+        <w:t>filename</w:t>
+      </w:r>
+      <w:proofErr w:type="spellEnd"/>
+      <w:proofErr w:type="gramEnd"/>
+      <w:r>
+        <w:rPr>
+          <w:b/>
+          <w:i/>
+          <w:u w:val="single"/>
+          <w:lang w:val="fr-FR"/>
+        </w:rPr>
+        <w:t>&gt; ::= &lt;stri</w:t>
       </w:r>
       <w:r>
         <w:rPr>
@@ -7025,7 +9219,97 @@
           <w:i/>
           <w:u w:val="single"/>
         </w:rPr>
-        <w:t xml:space="preserve">&lt;read-input&gt; ::= "read" "-p" &lt;string&gt;  "echo" &lt;string&gt; </w:t>
+        <w:t>&lt;</w:t>
+      </w:r>
+      <w:proofErr w:type="spellStart"/>
+      <w:r>
+        <w:rPr>
+          <w:b/>
+          <w:i/>
+          <w:u w:val="single"/>
+        </w:rPr>
+        <w:t>read</w:t>
+      </w:r>
+      <w:proofErr w:type="spellEnd"/>
+      <w:r>
+        <w:rPr>
+          <w:b/>
+          <w:i/>
+          <w:u w:val="single"/>
+        </w:rPr>
+        <w:t>-input</w:t>
+      </w:r>
+      <w:proofErr w:type="gramStart"/>
+      <w:r>
+        <w:rPr>
+          <w:b/>
+          <w:i/>
+          <w:u w:val="single"/>
+        </w:rPr>
+        <w:t>&gt; ::=</w:t>
+      </w:r>
+      <w:proofErr w:type="gramEnd"/>
+      <w:r>
+        <w:rPr>
+          <w:b/>
+          <w:i/>
+          <w:u w:val="single"/>
+        </w:rPr>
+        <w:t xml:space="preserve"> "</w:t>
+      </w:r>
+      <w:proofErr w:type="spellStart"/>
+      <w:r>
+        <w:rPr>
+          <w:b/>
+          <w:i/>
+          <w:u w:val="single"/>
+        </w:rPr>
+        <w:t>read</w:t>
+      </w:r>
+      <w:proofErr w:type="spellEnd"/>
+      <w:r>
+        <w:rPr>
+          <w:b/>
+          <w:i/>
+          <w:u w:val="single"/>
+        </w:rPr>
+        <w:t>" "-p" &lt;</w:t>
+      </w:r>
+      <w:proofErr w:type="spellStart"/>
+      <w:r>
+        <w:rPr>
+          <w:b/>
+          <w:i/>
+          <w:u w:val="single"/>
+        </w:rPr>
+        <w:t>string</w:t>
+      </w:r>
+      <w:proofErr w:type="spellEnd"/>
+      <w:r>
+        <w:rPr>
+          <w:b/>
+          <w:i/>
+          <w:u w:val="single"/>
+        </w:rPr>
+        <w:t>&gt;  "echo" &lt;</w:t>
+      </w:r>
+      <w:proofErr w:type="spellStart"/>
+      <w:r>
+        <w:rPr>
+          <w:b/>
+          <w:i/>
+          <w:u w:val="single"/>
+        </w:rPr>
+        <w:t>string</w:t>
+      </w:r>
+      <w:proofErr w:type="spellEnd"/>
+      <w:r>
+        <w:rPr>
+          <w:b/>
+          <w:i/>
+          <w:u w:val="single"/>
+        </w:rPr>
+        <w:t xml:space="preserve">&gt; </w:t>
       </w:r>
     </w:p>
     <w:p>
@@ -7060,6 +9344,7 @@
           <w:szCs w:val="24"/>
         </w:rPr>
       </w:pPr>
+      <w:bookmarkStart w:id="4" w:name="_Toc152023627"/>
       <w:r>
         <w:rPr>
           <w:rFonts w:ascii="Arial" w:eastAsia="Arial" w:hAnsi="Arial" w:cs="Arial"/>
@@ -7067,9 +9352,9 @@
           <w:sz w:val="24"/>
           <w:szCs w:val="24"/>
         </w:rPr>
-        <w:lastRenderedPageBreak/>
         <w:t>Konvertierung der Sprache in echt-kontext</w:t>
       </w:r>
+      <w:bookmarkEnd w:id="4"/>
     </w:p>
     <w:p>
       <w:r>
@@ -8071,8 +10356,17 @@
           <w:b/>
           <w:lang w:val="fr-FR"/>
         </w:rPr>
-        <w:t> echo</w:t>
-      </w:r>
+        <w:t> </w:t>
+      </w:r>
+      <w:proofErr w:type="spellStart"/>
+      <w:r>
+        <w:rPr>
+          <w:b/>
+          <w:lang w:val="fr-FR"/>
+        </w:rPr>
+        <w:t>echo</w:t>
+      </w:r>
+      <w:proofErr w:type="spellEnd"/>
     </w:p>
     <w:p>
       <w:pPr>
@@ -8202,6 +10496,7 @@
         </w:rPr>
         <w:sym w:font="Wingdings" w:char="F0E0"/>
       </w:r>
+      <w:proofErr w:type="spellStart"/>
       <w:r>
         <w:rPr>
           <w:b/>
@@ -8209,6 +10504,7 @@
         </w:rPr>
         <w:t>then</w:t>
       </w:r>
+      <w:proofErr w:type="spellEnd"/>
     </w:p>
     <w:p>
       <w:pPr>
@@ -8256,6 +10552,7 @@
           <w:lang w:val="fr-FR"/>
         </w:rPr>
       </w:pPr>
+      <w:proofErr w:type="spellStart"/>
       <w:r>
         <w:rPr>
           <w:b/>
@@ -8263,6 +10560,7 @@
         </w:rPr>
         <w:t>L</w:t>
       </w:r>
+      <w:proofErr w:type="spellEnd"/>
       <w:r>
         <w:rPr>
           <w:b/>
@@ -8304,6 +10602,7 @@
         </w:rPr>
         <w:sym w:font="Wingdings" w:char="F0E0"/>
       </w:r>
+      <w:proofErr w:type="spellStart"/>
       <w:r>
         <w:rPr>
           <w:b/>
@@ -8311,6 +10610,7 @@
         </w:rPr>
         <w:t>number</w:t>
       </w:r>
+      <w:proofErr w:type="spellEnd"/>
     </w:p>
     <w:p>
       <w:pPr>
@@ -8343,8 +10643,17 @@
           <w:b/>
           <w:lang w:val="fr-FR"/>
         </w:rPr>
-        <w:t>comparaison-operator</w:t>
-      </w:r>
+        <w:t>comparaison-</w:t>
+      </w:r>
+      <w:proofErr w:type="spellStart"/>
+      <w:r>
+        <w:rPr>
+          <w:b/>
+          <w:lang w:val="fr-FR"/>
+        </w:rPr>
+        <w:t>operator</w:t>
+      </w:r>
+      <w:proofErr w:type="spellEnd"/>
     </w:p>
     <w:p>
       <w:pPr>
@@ -8440,12 +10749,21 @@
         </w:rPr>
         <w:sym w:font="Wingdings" w:char="F0E0"/>
       </w:r>
-      <w:r>
-        <w:rPr>
-          <w:b/>
-          <w:lang w:val="fr-FR"/>
-        </w:rPr>
-        <w:t xml:space="preserve">filename </w:t>
+      <w:proofErr w:type="spellStart"/>
+      <w:r>
+        <w:rPr>
+          <w:b/>
+          <w:lang w:val="fr-FR"/>
+        </w:rPr>
+        <w:t>filename</w:t>
+      </w:r>
+      <w:proofErr w:type="spellEnd"/>
+      <w:r>
+        <w:rPr>
+          <w:b/>
+          <w:lang w:val="fr-FR"/>
+        </w:rPr>
+        <w:t xml:space="preserve"> </w:t>
       </w:r>
     </w:p>
     <w:p>
@@ -8479,7 +10797,23 @@
           <w:b/>
           <w:lang w:val="fr-FR"/>
         </w:rPr>
-        <w:t xml:space="preserve"> read </w:t>
+        <w:t xml:space="preserve"> </w:t>
+      </w:r>
+      <w:proofErr w:type="spellStart"/>
+      <w:r>
+        <w:rPr>
+          <w:b/>
+          <w:lang w:val="fr-FR"/>
+        </w:rPr>
+        <w:t>read</w:t>
+      </w:r>
+      <w:proofErr w:type="spellEnd"/>
+      <w:r>
+        <w:rPr>
+          <w:b/>
+          <w:lang w:val="fr-FR"/>
+        </w:rPr>
+        <w:t xml:space="preserve"> </w:t>
       </w:r>
     </w:p>
     <w:p>
@@ -9215,7 +11549,68 @@
           <w:sz w:val="18"/>
           <w:szCs w:val="18"/>
         </w:rPr>
-        <w:t xml:space="preserve">Wir wisssen aus der Vorlesung [folie] 5-12 (CNF Beweis) , dass </w:t>
+        <w:lastRenderedPageBreak/>
+        <w:t xml:space="preserve">Wir </w:t>
+      </w:r>
+      <w:proofErr w:type="spellStart"/>
+      <w:r>
+        <w:rPr>
+          <w:rFonts w:ascii="Arial" w:eastAsia="Arial" w:hAnsi="Arial" w:cs="Arial"/>
+          <w:color w:val="000000" w:themeColor="text1"/>
+          <w:sz w:val="18"/>
+          <w:szCs w:val="18"/>
+        </w:rPr>
+        <w:t>wisssen</w:t>
+      </w:r>
+      <w:proofErr w:type="spellEnd"/>
+      <w:r>
+        <w:rPr>
+          <w:rFonts w:ascii="Arial" w:eastAsia="Arial" w:hAnsi="Arial" w:cs="Arial"/>
+          <w:color w:val="000000" w:themeColor="text1"/>
+          <w:sz w:val="18"/>
+          <w:szCs w:val="18"/>
+        </w:rPr>
+        <w:t xml:space="preserve"> aus der Vorlesung [</w:t>
+      </w:r>
+      <w:proofErr w:type="spellStart"/>
+      <w:r>
+        <w:rPr>
+          <w:rFonts w:ascii="Arial" w:eastAsia="Arial" w:hAnsi="Arial" w:cs="Arial"/>
+          <w:color w:val="000000" w:themeColor="text1"/>
+          <w:sz w:val="18"/>
+          <w:szCs w:val="18"/>
+        </w:rPr>
+        <w:t>folie</w:t>
+      </w:r>
+      <w:proofErr w:type="spellEnd"/>
+      <w:r>
+        <w:rPr>
+          <w:rFonts w:ascii="Arial" w:eastAsia="Arial" w:hAnsi="Arial" w:cs="Arial"/>
+          <w:color w:val="000000" w:themeColor="text1"/>
+          <w:sz w:val="18"/>
+          <w:szCs w:val="18"/>
+        </w:rPr>
+        <w:t>] 5-12 (CNF Beweis</w:t>
+      </w:r>
+      <w:proofErr w:type="gramStart"/>
+      <w:r>
+        <w:rPr>
+          <w:rFonts w:ascii="Arial" w:eastAsia="Arial" w:hAnsi="Arial" w:cs="Arial"/>
+          <w:color w:val="000000" w:themeColor="text1"/>
+          <w:sz w:val="18"/>
+          <w:szCs w:val="18"/>
+        </w:rPr>
+        <w:t>) ,</w:t>
+      </w:r>
+      <w:proofErr w:type="gramEnd"/>
+      <w:r>
+        <w:rPr>
+          <w:rFonts w:ascii="Arial" w:eastAsia="Arial" w:hAnsi="Arial" w:cs="Arial"/>
+          <w:color w:val="000000" w:themeColor="text1"/>
+          <w:sz w:val="18"/>
+          <w:szCs w:val="18"/>
+        </w:rPr>
+        <w:t xml:space="preserve"> dass </w:t>
       </w:r>
       <m:oMath>
         <m:r>
@@ -9258,7 +11653,27 @@
           <w:sz w:val="18"/>
           <w:szCs w:val="18"/>
         </w:rPr>
-        <w:t xml:space="preserve">      Daraus bekommen wir dann diesen Ergebniss. </w:t>
+        <w:t xml:space="preserve">      Daraus bekommen wir dann diesen </w:t>
+      </w:r>
+      <w:proofErr w:type="spellStart"/>
+      <w:r>
+        <w:rPr>
+          <w:rFonts w:ascii="Arial" w:eastAsia="Arial" w:hAnsi="Arial" w:cs="Arial"/>
+          <w:color w:val="000000" w:themeColor="text1"/>
+          <w:sz w:val="18"/>
+          <w:szCs w:val="18"/>
+        </w:rPr>
+        <w:t>Ergebniss</w:t>
+      </w:r>
+      <w:proofErr w:type="spellEnd"/>
+      <w:r>
+        <w:rPr>
+          <w:rFonts w:ascii="Arial" w:eastAsia="Arial" w:hAnsi="Arial" w:cs="Arial"/>
+          <w:color w:val="000000" w:themeColor="text1"/>
+          <w:sz w:val="18"/>
+          <w:szCs w:val="18"/>
+        </w:rPr>
+        <w:t xml:space="preserve">. </w:t>
       </w:r>
     </w:p>
     <w:p>
@@ -9395,7 +11810,6 @@
           <w:u w:val="single"/>
           <w:lang w:val="fr-FR"/>
         </w:rPr>
-        <w:lastRenderedPageBreak/>
         <w:t>A2</w:t>
       </w:r>
       <w:r>
@@ -10193,8 +12607,17 @@
           <w:b/>
           <w:lang w:val="fr-FR"/>
         </w:rPr>
-        <w:t> echo</w:t>
-      </w:r>
+        <w:t> </w:t>
+      </w:r>
+      <w:proofErr w:type="spellStart"/>
+      <w:r>
+        <w:rPr>
+          <w:b/>
+          <w:lang w:val="fr-FR"/>
+        </w:rPr>
+        <w:t>echo</w:t>
+      </w:r>
+      <w:proofErr w:type="spellEnd"/>
     </w:p>
     <w:p>
       <w:pPr>
@@ -10324,6 +12747,7 @@
         </w:rPr>
         <w:sym w:font="Wingdings" w:char="F0E0"/>
       </w:r>
+      <w:proofErr w:type="spellStart"/>
       <w:r>
         <w:rPr>
           <w:b/>
@@ -10331,6 +12755,7 @@
         </w:rPr>
         <w:t>then</w:t>
       </w:r>
+      <w:proofErr w:type="spellEnd"/>
     </w:p>
     <w:p>
       <w:pPr>
@@ -10426,6 +12851,7 @@
         </w:rPr>
         <w:sym w:font="Wingdings" w:char="F0E0"/>
       </w:r>
+      <w:proofErr w:type="spellStart"/>
       <w:r>
         <w:rPr>
           <w:b/>
@@ -10433,6 +12859,7 @@
         </w:rPr>
         <w:t>number</w:t>
       </w:r>
+      <w:proofErr w:type="spellEnd"/>
     </w:p>
     <w:p>
       <w:pPr>
@@ -10465,8 +12892,17 @@
           <w:b/>
           <w:lang w:val="fr-FR"/>
         </w:rPr>
-        <w:t>comparaison-operator</w:t>
-      </w:r>
+        <w:t>comparaison-</w:t>
+      </w:r>
+      <w:proofErr w:type="spellStart"/>
+      <w:r>
+        <w:rPr>
+          <w:b/>
+          <w:lang w:val="fr-FR"/>
+        </w:rPr>
+        <w:t>operator</w:t>
+      </w:r>
+      <w:proofErr w:type="spellEnd"/>
     </w:p>
     <w:p>
       <w:pPr>
@@ -10562,12 +12998,21 @@
         </w:rPr>
         <w:sym w:font="Wingdings" w:char="F0E0"/>
       </w:r>
-      <w:r>
-        <w:rPr>
-          <w:b/>
-          <w:lang w:val="fr-FR"/>
-        </w:rPr>
-        <w:t xml:space="preserve">filename </w:t>
+      <w:proofErr w:type="spellStart"/>
+      <w:r>
+        <w:rPr>
+          <w:b/>
+          <w:lang w:val="fr-FR"/>
+        </w:rPr>
+        <w:t>filename</w:t>
+      </w:r>
+      <w:proofErr w:type="spellEnd"/>
+      <w:r>
+        <w:rPr>
+          <w:b/>
+          <w:lang w:val="fr-FR"/>
+        </w:rPr>
+        <w:t xml:space="preserve"> </w:t>
       </w:r>
     </w:p>
     <w:p>
@@ -10601,7 +13046,23 @@
           <w:b/>
           <w:lang w:val="fr-FR"/>
         </w:rPr>
-        <w:t xml:space="preserve"> read </w:t>
+        <w:t xml:space="preserve"> </w:t>
+      </w:r>
+      <w:proofErr w:type="spellStart"/>
+      <w:r>
+        <w:rPr>
+          <w:b/>
+          <w:lang w:val="fr-FR"/>
+        </w:rPr>
+        <w:t>read</w:t>
+      </w:r>
+      <w:proofErr w:type="spellEnd"/>
+      <w:r>
+        <w:rPr>
+          <w:b/>
+          <w:lang w:val="fr-FR"/>
+        </w:rPr>
+        <w:t xml:space="preserve"> </w:t>
       </w:r>
     </w:p>
     <w:p>
@@ -10661,6 +13122,7 @@
           <w:b/>
         </w:rPr>
       </w:pPr>
+      <w:proofErr w:type="gramStart"/>
       <w:r>
         <w:rPr>
           <w:b/>
@@ -10677,7 +13139,14 @@
         <w:rPr>
           <w:b/>
         </w:rPr>
-        <w:t xml:space="preserve"> müssen wir dann unsere Regeln aufbrechen,  sodass wir zu dieser Form A</w:t>
+        <w:t xml:space="preserve"> müssen</w:t>
+      </w:r>
+      <w:proofErr w:type="gramEnd"/>
+      <w:r>
+        <w:rPr>
+          <w:b/>
+        </w:rPr>
+        <w:t xml:space="preserve"> wir dann unsere Regeln aufbrechen,  sodass wir zu dieser Form A</w:t>
       </w:r>
       <w:r>
         <w:rPr>
@@ -11181,6 +13650,7 @@
           <w:u w:val="single"/>
           <w:lang w:val="fr-FR"/>
         </w:rPr>
+        <w:lastRenderedPageBreak/>
         <w:t>A4</w:t>
       </w:r>
       <w:r>
@@ -11387,8 +13857,17 @@
           <w:b/>
           <w:lang w:val="fr-FR"/>
         </w:rPr>
-        <w:t> echo</w:t>
-      </w:r>
+        <w:t> </w:t>
+      </w:r>
+      <w:proofErr w:type="spellStart"/>
+      <w:r>
+        <w:rPr>
+          <w:b/>
+          <w:lang w:val="fr-FR"/>
+        </w:rPr>
+        <w:t>echo</w:t>
+      </w:r>
+      <w:proofErr w:type="spellEnd"/>
     </w:p>
     <w:p>
       <w:pPr>
@@ -11475,7 +13954,6 @@
           <w:b/>
           <w:lang w:val="fr-FR"/>
         </w:rPr>
-        <w:lastRenderedPageBreak/>
         <w:t>A14</w:t>
       </w:r>
       <w:r>
@@ -11519,6 +13997,7 @@
         </w:rPr>
         <w:sym w:font="Wingdings" w:char="F0E0"/>
       </w:r>
+      <w:proofErr w:type="spellStart"/>
       <w:r>
         <w:rPr>
           <w:b/>
@@ -11526,6 +14005,7 @@
         </w:rPr>
         <w:t>then</w:t>
       </w:r>
+      <w:proofErr w:type="spellEnd"/>
     </w:p>
     <w:p>
       <w:pPr>
@@ -11621,6 +14101,7 @@
         </w:rPr>
         <w:sym w:font="Wingdings" w:char="F0E0"/>
       </w:r>
+      <w:proofErr w:type="spellStart"/>
       <w:r>
         <w:rPr>
           <w:b/>
@@ -11628,6 +14109,7 @@
         </w:rPr>
         <w:t>number</w:t>
       </w:r>
+      <w:proofErr w:type="spellEnd"/>
     </w:p>
     <w:p>
       <w:pPr>
@@ -11660,8 +14142,17 @@
           <w:b/>
           <w:lang w:val="fr-FR"/>
         </w:rPr>
-        <w:t>comparaison-operator</w:t>
-      </w:r>
+        <w:t>comparaison-</w:t>
+      </w:r>
+      <w:proofErr w:type="spellStart"/>
+      <w:r>
+        <w:rPr>
+          <w:b/>
+          <w:lang w:val="fr-FR"/>
+        </w:rPr>
+        <w:t>operator</w:t>
+      </w:r>
+      <w:proofErr w:type="spellEnd"/>
     </w:p>
     <w:p>
       <w:pPr>
@@ -11757,12 +14248,21 @@
         </w:rPr>
         <w:sym w:font="Wingdings" w:char="F0E0"/>
       </w:r>
-      <w:r>
-        <w:rPr>
-          <w:b/>
-          <w:lang w:val="fr-FR"/>
-        </w:rPr>
-        <w:t xml:space="preserve">filename </w:t>
+      <w:proofErr w:type="spellStart"/>
+      <w:r>
+        <w:rPr>
+          <w:b/>
+          <w:lang w:val="fr-FR"/>
+        </w:rPr>
+        <w:t>filename</w:t>
+      </w:r>
+      <w:proofErr w:type="spellEnd"/>
+      <w:r>
+        <w:rPr>
+          <w:b/>
+          <w:lang w:val="fr-FR"/>
+        </w:rPr>
+        <w:t xml:space="preserve"> </w:t>
       </w:r>
     </w:p>
     <w:p>
@@ -11796,7 +14296,23 @@
           <w:b/>
           <w:lang w:val="fr-FR"/>
         </w:rPr>
-        <w:t xml:space="preserve"> read </w:t>
+        <w:t xml:space="preserve"> </w:t>
+      </w:r>
+      <w:proofErr w:type="spellStart"/>
+      <w:r>
+        <w:rPr>
+          <w:b/>
+          <w:lang w:val="fr-FR"/>
+        </w:rPr>
+        <w:t>read</w:t>
+      </w:r>
+      <w:proofErr w:type="spellEnd"/>
+      <w:r>
+        <w:rPr>
+          <w:b/>
+          <w:lang w:val="fr-FR"/>
+        </w:rPr>
+        <w:t xml:space="preserve"> </w:t>
       </w:r>
     </w:p>
     <w:p>
@@ -11884,11 +14400,19 @@
         </w:rPr>
         <w:sym w:font="Wingdings" w:char="F0E0"/>
       </w:r>
-      <w:r>
-        <w:rPr>
-          <w:b/>
-        </w:rPr>
-        <w:t>a (Chomsky-Normal-Form)</w:t>
+      <w:proofErr w:type="spellStart"/>
+      <w:r>
+        <w:rPr>
+          <w:b/>
+        </w:rPr>
+        <w:t>a</w:t>
+      </w:r>
+      <w:proofErr w:type="spellEnd"/>
+      <w:r>
+        <w:rPr>
+          <w:b/>
+        </w:rPr>
+        <w:t xml:space="preserve"> (Chomsky-Normal-Form)</w:t>
       </w:r>
     </w:p>
     <w:p>
@@ -11899,6 +14423,7 @@
           <w:lang w:val="fr-FR"/>
         </w:rPr>
       </w:pPr>
+      <w:proofErr w:type="spellStart"/>
       <w:r>
         <w:rPr>
           <w:b/>
@@ -11913,12 +14438,45 @@
         </w:rPr>
         <w:t>e</w:t>
       </w:r>
-      <w:r>
-        <w:rPr>
-          <w:b/>
-          <w:lang w:val="fr-FR"/>
-        </w:rPr>
-        <w:t xml:space="preserve"> Grammatik wäre dann :</w:t>
+      <w:proofErr w:type="spellEnd"/>
+      <w:r>
+        <w:rPr>
+          <w:b/>
+          <w:lang w:val="fr-FR"/>
+        </w:rPr>
+        <w:t xml:space="preserve"> Grammatik </w:t>
+      </w:r>
+      <w:proofErr w:type="spellStart"/>
+      <w:r>
+        <w:rPr>
+          <w:b/>
+          <w:lang w:val="fr-FR"/>
+        </w:rPr>
+        <w:t>wäre</w:t>
+      </w:r>
+      <w:proofErr w:type="spellEnd"/>
+      <w:r>
+        <w:rPr>
+          <w:b/>
+          <w:lang w:val="fr-FR"/>
+        </w:rPr>
+        <w:t xml:space="preserve"> </w:t>
+      </w:r>
+      <w:proofErr w:type="spellStart"/>
+      <w:r>
+        <w:rPr>
+          <w:b/>
+          <w:lang w:val="fr-FR"/>
+        </w:rPr>
+        <w:t>dann</w:t>
+      </w:r>
+      <w:proofErr w:type="spellEnd"/>
+      <w:r>
+        <w:rPr>
+          <w:b/>
+          <w:lang w:val="fr-FR"/>
+        </w:rPr>
+        <w:t> :</w:t>
       </w:r>
     </w:p>
     <w:p>
@@ -12019,7 +14577,29 @@
           <w:sz w:val="28"/>
           <w:szCs w:val="28"/>
         </w:rPr>
-        <w:t>V={A1;A2;A3;…..;A23 ; B1;B2;….B5; }</w:t>
+        <w:t>V</w:t>
+      </w:r>
+      <w:proofErr w:type="gramStart"/>
+      <w:r>
+        <w:rPr>
+          <w:rFonts w:asciiTheme="majorHAnsi" w:eastAsiaTheme="minorEastAsia" w:hAnsiTheme="majorHAnsi" w:cstheme="majorHAnsi"/>
+          <w:b/>
+          <w:i/>
+          <w:sz w:val="28"/>
+          <w:szCs w:val="28"/>
+        </w:rPr>
+        <w:t>={</w:t>
+      </w:r>
+      <w:proofErr w:type="gramEnd"/>
+      <w:r>
+        <w:rPr>
+          <w:rFonts w:asciiTheme="majorHAnsi" w:eastAsiaTheme="minorEastAsia" w:hAnsiTheme="majorHAnsi" w:cstheme="majorHAnsi"/>
+          <w:b/>
+          <w:i/>
+          <w:sz w:val="28"/>
+          <w:szCs w:val="28"/>
+        </w:rPr>
+        <w:t>A1;A2;A3;…..;A23 ; B1;B2;….B5; }</w:t>
       </w:r>
     </w:p>
     <w:p>
@@ -12106,8 +14686,8 @@
           <w:szCs w:val="24"/>
         </w:rPr>
       </w:pPr>
-      <w:bookmarkStart w:id="3" w:name="_Toc151083647"/>
-      <w:bookmarkStart w:id="4" w:name="_Hlk149423945"/>
+      <w:bookmarkStart w:id="5" w:name="_Hlk149423945"/>
+      <w:bookmarkStart w:id="6" w:name="_Toc152023628"/>
       <w:r>
         <w:rPr>
           <w:rFonts w:ascii="Arial" w:eastAsia="Arial" w:hAnsi="Arial" w:cs="Arial"/>
@@ -12117,9 +14697,9 @@
         </w:rPr>
         <w:t>Literaturverzeichnis</w:t>
       </w:r>
-      <w:bookmarkEnd w:id="3"/>
-    </w:p>
-    <w:bookmarkEnd w:id="4"/>
+      <w:bookmarkEnd w:id="6"/>
+    </w:p>
+    <w:bookmarkEnd w:id="5"/>
     <w:p>
       <w:pPr>
         <w:rPr>
@@ -12166,7 +14746,80 @@
             <w:rStyle w:val="Hyperlink"/>
             <w:lang w:val="fr-FR"/>
           </w:rPr>
-          <w:t>Application error: a client-side exception has occurred (codecentric.de)</w:t>
+          <w:t xml:space="preserve">Application </w:t>
+        </w:r>
+        <w:proofErr w:type="spellStart"/>
+        <w:proofErr w:type="gramStart"/>
+        <w:r>
+          <w:rPr>
+            <w:rStyle w:val="Hyperlink"/>
+            <w:lang w:val="fr-FR"/>
+          </w:rPr>
+          <w:t>error</w:t>
+        </w:r>
+        <w:proofErr w:type="spellEnd"/>
+        <w:r>
+          <w:rPr>
+            <w:rStyle w:val="Hyperlink"/>
+            <w:lang w:val="fr-FR"/>
+          </w:rPr>
+          <w:t>:</w:t>
+        </w:r>
+        <w:proofErr w:type="gramEnd"/>
+        <w:r>
+          <w:rPr>
+            <w:rStyle w:val="Hyperlink"/>
+            <w:lang w:val="fr-FR"/>
+          </w:rPr>
+          <w:t xml:space="preserve"> </w:t>
+        </w:r>
+        <w:proofErr w:type="spellStart"/>
+        <w:r>
+          <w:rPr>
+            <w:rStyle w:val="Hyperlink"/>
+            <w:lang w:val="fr-FR"/>
+          </w:rPr>
+          <w:t>a</w:t>
+        </w:r>
+        <w:proofErr w:type="spellEnd"/>
+        <w:r>
+          <w:rPr>
+            <w:rStyle w:val="Hyperlink"/>
+            <w:lang w:val="fr-FR"/>
+          </w:rPr>
+          <w:t xml:space="preserve"> client-</w:t>
+        </w:r>
+        <w:proofErr w:type="spellStart"/>
+        <w:r>
+          <w:rPr>
+            <w:rStyle w:val="Hyperlink"/>
+            <w:lang w:val="fr-FR"/>
+          </w:rPr>
+          <w:t>side</w:t>
+        </w:r>
+        <w:proofErr w:type="spellEnd"/>
+        <w:r>
+          <w:rPr>
+            <w:rStyle w:val="Hyperlink"/>
+            <w:lang w:val="fr-FR"/>
+          </w:rPr>
+          <w:t xml:space="preserve"> exception has </w:t>
+        </w:r>
+        <w:proofErr w:type="spellStart"/>
+        <w:r>
+          <w:rPr>
+            <w:rStyle w:val="Hyperlink"/>
+            <w:lang w:val="fr-FR"/>
+          </w:rPr>
+          <w:t>occurred</w:t>
+        </w:r>
+        <w:proofErr w:type="spellEnd"/>
+        <w:r>
+          <w:rPr>
+            <w:rStyle w:val="Hyperlink"/>
+            <w:lang w:val="fr-FR"/>
+          </w:rPr>
+          <w:t xml:space="preserve"> (codecentric.de)</w:t>
         </w:r>
       </w:hyperlink>
     </w:p>
@@ -12186,8 +14839,16 @@
           <w:rPr>
             <w:rStyle w:val="Hyperlink"/>
           </w:rPr>
-          <w:t>JSON - GeeksforGeeks</w:t>
+          <w:t xml:space="preserve">JSON - </w:t>
         </w:r>
+        <w:proofErr w:type="spellStart"/>
+        <w:r>
+          <w:rPr>
+            <w:rStyle w:val="Hyperlink"/>
+          </w:rPr>
+          <w:t>GeeksforGeeks</w:t>
+        </w:r>
+        <w:proofErr w:type="spellEnd"/>
       </w:hyperlink>
     </w:p>
     <w:p>
@@ -16376,7 +19037,7 @@
 </file>
 
 <file path=customXml/itemProps1.xml><?xml version="1.0" encoding="utf-8"?>
-<ds:datastoreItem xmlns:ds="http://schemas.openxmlformats.org/officeDocument/2006/customXml" ds:itemID="{E43246D9-20AF-432B-B5E8-8D020D49605B}">
+<ds:datastoreItem xmlns:ds="http://schemas.openxmlformats.org/officeDocument/2006/customXml" ds:itemID="{4CD48A7A-1827-4BDB-97A6-56AD2AC5675E}">
   <ds:schemaRefs>
     <ds:schemaRef ds:uri="http://schemas.openxmlformats.org/officeDocument/2006/bibliography"/>
   </ds:schemaRefs>

</xml_diff>